<commit_message>
Changes made to exercise.txt
</commit_message>
<xml_diff>
--- a/SampleRFP.docx
+++ b/SampleRFP.docx
@@ -1,6 +1,6 @@
 
 <file path=word/document.xml><?xml version="1.0" encoding="utf-8"?>
-<w:document xmlns:wpc="http://schemas.microsoft.com/office/word/2010/wordprocessingCanvas" xmlns:cx="http://schemas.microsoft.com/office/drawing/2014/chartex" xmlns:cx1="http://schemas.microsoft.com/office/drawing/2015/9/8/chartex" xmlns:cx2="http://schemas.microsoft.com/office/drawing/2015/10/21/chartex" xmlns:cx3="http://schemas.microsoft.com/office/drawing/2016/5/9/chartex" xmlns:cx4="http://schemas.microsoft.com/office/drawing/2016/5/10/chartex" xmlns:cx5="http://schemas.microsoft.com/office/drawing/2016/5/11/chartex" xmlns:cx6="http://schemas.microsoft.com/office/drawing/2016/5/12/chartex" xmlns:cx7="http://schemas.microsoft.com/office/drawing/2016/5/13/chartex" xmlns:cx8="http://schemas.microsoft.com/office/drawing/2016/5/14/chartex" xmlns:mc="http://schemas.openxmlformats.org/markup-compatibility/2006" xmlns:aink="http://schemas.microsoft.com/office/drawing/2016/ink" xmlns:am3d="http://schemas.microsoft.com/office/drawing/2017/model3d" xmlns:o="urn:schemas-microsoft-com:office:office" xmlns:oel="http://schemas.microsoft.com/office/2019/extlst" xmlns:r="http://schemas.openxmlformats.org/officeDocument/2006/relationships" xmlns:m="http://schemas.openxmlformats.org/officeDocument/2006/math" xmlns:v="urn:schemas-microsoft-com:vml" xmlns:wp14="http://schemas.microsoft.com/office/word/2010/wordprocessingDrawing" xmlns:wp="http://schemas.openxmlformats.org/drawingml/2006/wordprocessingDrawing" xmlns:w10="urn:schemas-microsoft-com:office:word" xmlns:w="http://schemas.openxmlformats.org/wordprocessingml/2006/main" xmlns:w14="http://schemas.microsoft.com/office/word/2010/wordml" xmlns:w15="http://schemas.microsoft.com/office/word/2012/wordml" xmlns:w16cex="http://schemas.microsoft.com/office/word/2018/wordml/cex" xmlns:w16cid="http://schemas.microsoft.com/office/word/2016/wordml/cid" xmlns:w16="http://schemas.microsoft.com/office/word/2018/wordml" xmlns:w16sdtdh="http://schemas.microsoft.com/office/word/2020/wordml/sdtdatahash" xmlns:w16se="http://schemas.microsoft.com/office/word/2015/wordml/symex" xmlns:wpg="http://schemas.microsoft.com/office/word/2010/wordprocessingGroup" xmlns:wpi="http://schemas.microsoft.com/office/word/2010/wordprocessingInk" xmlns:wne="http://schemas.microsoft.com/office/word/2006/wordml" xmlns:wps="http://schemas.microsoft.com/office/word/2010/wordprocessingShape" mc:Ignorable="w14 w15 w16se w16cid w16 w16cex w16sdtdh wp14">
+<w:document xmlns:wpc="http://schemas.microsoft.com/office/word/2010/wordprocessingCanvas" xmlns:cx="http://schemas.microsoft.com/office/drawing/2014/chartex" xmlns:cx1="http://schemas.microsoft.com/office/drawing/2015/9/8/chartex" xmlns:cx2="http://schemas.microsoft.com/office/drawing/2015/10/21/chartex" xmlns:cx3="http://schemas.microsoft.com/office/drawing/2016/5/9/chartex" xmlns:cx4="http://schemas.microsoft.com/office/drawing/2016/5/10/chartex" xmlns:cx5="http://schemas.microsoft.com/office/drawing/2016/5/11/chartex" xmlns:cx6="http://schemas.microsoft.com/office/drawing/2016/5/12/chartex" xmlns:cx7="http://schemas.microsoft.com/office/drawing/2016/5/13/chartex" xmlns:cx8="http://schemas.microsoft.com/office/drawing/2016/5/14/chartex" xmlns:mc="http://schemas.openxmlformats.org/markup-compatibility/2006" xmlns:aink="http://schemas.microsoft.com/office/drawing/2016/ink" xmlns:am3d="http://schemas.microsoft.com/office/drawing/2017/model3d" xmlns:o="urn:schemas-microsoft-com:office:office" xmlns:oel="http://schemas.microsoft.com/office/2019/extlst" xmlns:r="http://schemas.openxmlformats.org/officeDocument/2006/relationships" xmlns:m="http://schemas.openxmlformats.org/officeDocument/2006/math" xmlns:v="urn:schemas-microsoft-com:vml" xmlns:wp14="http://schemas.microsoft.com/office/word/2010/wordprocessingDrawing" xmlns:wp="http://schemas.openxmlformats.org/drawingml/2006/wordprocessingDrawing" xmlns:w10="urn:schemas-microsoft-com:office:word" xmlns:w="http://schemas.openxmlformats.org/wordprocessingml/2006/main" xmlns:w14="http://schemas.microsoft.com/office/word/2010/wordml" xmlns:w15="http://schemas.microsoft.com/office/word/2012/wordml" xmlns:w16cex="http://schemas.microsoft.com/office/word/2018/wordml/cex" xmlns:w16cid="http://schemas.microsoft.com/office/word/2016/wordml/cid" xmlns:w16="http://schemas.microsoft.com/office/word/2018/wordml" xmlns:w16sdtdh="http://schemas.microsoft.com/office/word/2020/wordml/sdtdatahash" xmlns:w16se="http://schemas.microsoft.com/office/word/2015/wordml/symex" xmlns:wpg="http://schemas.microsoft.com/office/word/2010/wordprocessingGroup" xmlns:wpi="http://schemas.microsoft.com/office/word/2010/wordprocessingInk" xmlns:wne="http://schemas.microsoft.com/office/word/2006/wordml" xmlns:wps="http://schemas.microsoft.com/office/word/2010/wordprocessingShape" xmlns:a="http://schemas.openxmlformats.org/drawingml/2006/main" mc:Ignorable="w14 w15 w16se w16cid w16 w16cex w16sdtdh wp14">
   <w:body>
     <w:p>
       <w:pPr>
@@ -197,7 +197,7 @@
               </wp:anchor>
             </w:drawing>
           </mc:Choice>
-          <mc:Fallback xmlns:a="http://schemas.openxmlformats.org/drawingml/2006/main">
+          <mc:Fallback>
             <w:pict>
               <v:line id="Straight Connector 1" style="position:absolute;z-index:251659264;visibility:visible;mso-wrap-style:square;mso-width-percent:0;mso-height-percent:0;mso-wrap-distance-left:9pt;mso-wrap-distance-top:0;mso-wrap-distance-right:9pt;mso-wrap-distance-bottom:0;mso-position-horizontal:absolute;mso-position-horizontal-relative:text;mso-position-vertical:absolute;mso-position-vertical-relative:text;mso-width-percent:0;mso-height-percent:0;mso-width-relative:margin;mso-height-relative:margin" o:spid="_x0000_s1026" strokecolor="#4472c4 [3204]" strokeweight=".5pt" from="-56.25pt,15.75pt" to="515.25pt,17.25pt" w14:anchorId="0A2826D6" o:gfxdata="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">
                 <v:stroke joinstyle="miter"/>
@@ -241,15 +241,33 @@
           <w:szCs w:val="24"/>
           <w:lang w:val="en-US"/>
         </w:rPr>
-        <w:t>My Imaginary Company</w:t>
-      </w:r>
-      <w:r>
-        <w:rPr>
-          <w:sz w:val="24"/>
-          <w:szCs w:val="24"/>
-          <w:lang w:val="en-US"/>
-        </w:rPr>
-        <w:t xml:space="preserve">], a leading </w:t>
+        <w:t xml:space="preserve">My Imaginary </w:t>
+      </w:r>
+      <w:proofErr w:type="gramStart"/>
+      <w:r>
+        <w:rPr>
+          <w:sz w:val="24"/>
+          <w:szCs w:val="24"/>
+          <w:lang w:val="en-US"/>
+        </w:rPr>
+        <w:t>Company</w:t>
+      </w:r>
+      <w:r>
+        <w:rPr>
+          <w:sz w:val="24"/>
+          <w:szCs w:val="24"/>
+          <w:lang w:val="en-US"/>
+        </w:rPr>
+        <w:t>],</w:t>
+      </w:r>
+      <w:proofErr w:type="gramEnd"/>
+      <w:r>
+        <w:rPr>
+          <w:sz w:val="24"/>
+          <w:szCs w:val="24"/>
+          <w:lang w:val="en-US"/>
+        </w:rPr>
+        <w:t xml:space="preserve"> a leading </w:t>
       </w:r>
       <w:r>
         <w:rPr>
@@ -286,24 +304,6 @@
         </w:rPr>
         <w:t>In line with this commitment, we are seeking proposals from qualified vendors to deploy an advanced Vulnerability Scanning Tool. This tool will play a pivotal role in enhancing our security measures and ensuring the integrity of our IT systems.</w:t>
       </w:r>
-      <w:r>
-        <w:rPr>
-          <w:sz w:val="24"/>
-          <w:szCs w:val="24"/>
-          <w:lang w:val="en-US"/>
-        </w:rPr>
-        <w:t xml:space="preserve"> </w:t>
-      </w:r>
-      <w:proofErr w:type="spellStart"/>
-      <w:r>
-        <w:rPr>
-          <w:sz w:val="24"/>
-          <w:szCs w:val="24"/>
-          <w:lang w:val="en-US"/>
-        </w:rPr>
-        <w:t>swrwdf</w:t>
-      </w:r>
-      <w:proofErr w:type="spellEnd"/>
     </w:p>
     <w:p>
       <w:pPr>
@@ -394,7 +394,7 @@
               </wp:anchor>
             </w:drawing>
           </mc:Choice>
-          <mc:Fallback xmlns:a="http://schemas.openxmlformats.org/drawingml/2006/main">
+          <mc:Fallback>
             <w:pict>
               <v:line id="Straight Connector 1" style="position:absolute;z-index:251661312;visibility:visible;mso-wrap-style:square;mso-width-percent:0;mso-height-percent:0;mso-wrap-distance-left:9pt;mso-wrap-distance-top:0;mso-wrap-distance-right:9pt;mso-wrap-distance-bottom:0;mso-position-horizontal:absolute;mso-position-horizontal-relative:text;mso-position-vertical:absolute;mso-position-vertical-relative:text;mso-width-percent:0;mso-height-percent:0;mso-width-relative:margin;mso-height-relative:margin" o:spid="_x0000_s1026" strokecolor="#4472c4 [3204]" strokeweight=".5pt" from="-62.25pt,16.25pt" to="515.25pt,17.75pt" w14:anchorId="7DBBECB5" o:gfxdata="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">
                 <v:stroke joinstyle="miter"/>
@@ -687,7 +687,7 @@
         </w:rPr>
       </w:pPr>
     </w:p>
-    <w:p>
+    <w:p w14:noSpellErr="1">
       <w:pPr>
         <w:pStyle w:val="ListParagraph"/>
         <w:numPr>
@@ -710,44 +710,8 @@
         </w:rPr>
         <w:t>A detailed project plan outlining key milestones and deliverables.</w:t>
       </w:r>
-      <w:r>
-        <w:rPr>
-          <w:sz w:val="24"/>
-          <w:szCs w:val="24"/>
-          <w:lang w:val="en-US"/>
-        </w:rPr>
-        <w:t xml:space="preserve"> </w:t>
-      </w:r>
-      <w:proofErr w:type="spellStart"/>
-      <w:r>
-        <w:rPr>
-          <w:sz w:val="24"/>
-          <w:szCs w:val="24"/>
-          <w:lang w:val="en-US"/>
-        </w:rPr>
-        <w:t>Xcv</w:t>
-      </w:r>
-      <w:proofErr w:type="spellEnd"/>
-      <w:r>
-        <w:rPr>
-          <w:sz w:val="24"/>
-          <w:szCs w:val="24"/>
-          <w:lang w:val="en-US"/>
-        </w:rPr>
-        <w:t xml:space="preserve"> s </w:t>
-      </w:r>
-      <w:proofErr w:type="spellStart"/>
-      <w:r>
-        <w:rPr>
-          <w:sz w:val="24"/>
-          <w:szCs w:val="24"/>
-          <w:lang w:val="en-US"/>
-        </w:rPr>
-        <w:t>xxf</w:t>
-      </w:r>
-      <w:proofErr w:type="spellEnd"/>
-    </w:p>
-    <w:p>
+    </w:p>
+    <w:p w14:noSpellErr="1">
       <w:pPr>
         <w:pStyle w:val="ListParagraph"/>
         <w:numPr>
@@ -768,10 +732,26 @@
           <w:szCs w:val="24"/>
           <w:lang w:val="en-US"/>
         </w:rPr>
-        <w:t>Training sessions for our IT team on effective utilization of the vulnerability scanning tool.</w:t>
-      </w:r>
-    </w:p>
-    <w:p>
+        <w:t xml:space="preserve">Training sessions for our IT team on effective </w:t>
+      </w:r>
+      <w:r>
+        <w:rPr>
+          <w:sz w:val="24"/>
+          <w:szCs w:val="24"/>
+          <w:lang w:val="en-US"/>
+        </w:rPr>
+        <w:t>utilization</w:t>
+      </w:r>
+      <w:r>
+        <w:rPr>
+          <w:sz w:val="24"/>
+          <w:szCs w:val="24"/>
+          <w:lang w:val="en-US"/>
+        </w:rPr>
+        <w:t xml:space="preserve"> of the vulnerability scanning tool.</w:t>
+      </w:r>
+    </w:p>
+    <w:p w14:noSpellErr="1">
       <w:pPr>
         <w:pStyle w:val="ListParagraph"/>
         <w:numPr>
@@ -795,7 +775,7 @@
         <w:t>Ongoing technical support and maintenance services post-implementation.</w:t>
       </w:r>
     </w:p>
-    <w:p>
+    <w:p w14:noSpellErr="1">
       <w:pPr>
         <w:pStyle w:val="ListParagraph"/>
         <w:numPr>
@@ -818,26 +798,8 @@
         </w:rPr>
         <w:t>Customized reporting templates tailored to our organizational needs.</w:t>
       </w:r>
-      <w:r>
-        <w:rPr>
-          <w:sz w:val="24"/>
-          <w:szCs w:val="24"/>
-          <w:lang w:val="en-US"/>
-        </w:rPr>
-        <w:t xml:space="preserve"> V </w:t>
-      </w:r>
-      <w:proofErr w:type="spellStart"/>
-      <w:r>
-        <w:rPr>
-          <w:sz w:val="24"/>
-          <w:szCs w:val="24"/>
-          <w:lang w:val="en-US"/>
-        </w:rPr>
-        <w:t>sfdv</w:t>
-      </w:r>
-      <w:proofErr w:type="spellEnd"/>
-    </w:p>
-    <w:p>
+    </w:p>
+    <w:p w14:noSpellErr="1">
       <w:pPr>
         <w:pStyle w:val="ListParagraph"/>
         <w:numPr>
@@ -882,7 +844,23 @@
           <w:szCs w:val="24"/>
           <w:lang w:val="en-US"/>
         </w:rPr>
-        <w:t>Documentation of best practices for optimizing vulnerability scanning processes.</w:t>
+        <w:t xml:space="preserve">Documentation of best practices for </w:t>
+      </w:r>
+      <w:r>
+        <w:rPr>
+          <w:sz w:val="24"/>
+          <w:szCs w:val="24"/>
+          <w:lang w:val="en-US"/>
+        </w:rPr>
+        <w:t>optimizing</w:t>
+      </w:r>
+      <w:r>
+        <w:rPr>
+          <w:sz w:val="24"/>
+          <w:szCs w:val="24"/>
+          <w:lang w:val="en-US"/>
+        </w:rPr>
+        <w:t xml:space="preserve"> vulnerability scanning processes.</w:t>
       </w:r>
     </w:p>
     <w:p>
@@ -912,13 +890,53 @@
       </w:pPr>
       <w:r>
         <w:rPr>
-          <w:b/>
-          <w:bCs/>
-          <w:sz w:val="24"/>
-          <w:szCs w:val="24"/>
-          <w:lang w:val="en-US"/>
-        </w:rPr>
-        <w:t>2.3 Project Timelines:</w:t>
+          <w:b w:val="1"/>
+          <w:bCs w:val="1"/>
+          <w:sz w:val="24"/>
+          <w:szCs w:val="24"/>
+          <w:lang w:val="en-US"/>
+        </w:rPr>
+        <w:t>2.</w:t>
+      </w:r>
+      <w:r>
+        <w:rPr>
+          <w:b w:val="1"/>
+          <w:bCs w:val="1"/>
+          <w:sz w:val="24"/>
+          <w:szCs w:val="24"/>
+          <w:lang w:val="en-US"/>
+        </w:rPr>
+        <w:t>3</w:t>
+      </w:r>
+      <w:r>
+        <w:rPr>
+          <w:b w:val="1"/>
+          <w:bCs w:val="1"/>
+          <w:sz w:val="24"/>
+          <w:szCs w:val="24"/>
+          <w:lang w:val="en-US"/>
+        </w:rPr>
+        <w:t xml:space="preserve"> </w:t>
+      </w:r>
+      <w:r>
+        <w:rPr>
+          <w:b w:val="1"/>
+          <w:bCs w:val="1"/>
+          <w:sz w:val="24"/>
+          <w:szCs w:val="24"/>
+          <w:lang w:val="en-US"/>
+        </w:rPr>
+        <w:t>Project Timelines</w:t>
+      </w:r>
+      <w:r>
+        <w:rPr>
+          <w:b w:val="1"/>
+          <w:bCs w:val="1"/>
+          <w:sz w:val="24"/>
+          <w:szCs w:val="24"/>
+          <w:lang w:val="en-US"/>
+        </w:rPr>
+        <w:t>:</w:t>
       </w:r>
     </w:p>
     <w:p>
@@ -926,8 +944,8 @@
         <w:pStyle w:val="ListParagraph"/>
         <w:ind w:left="-709"/>
         <w:rPr>
-          <w:b/>
-          <w:bCs/>
+          <w:b w:val="1"/>
+          <w:bCs w:val="1"/>
           <w:sz w:val="24"/>
           <w:szCs w:val="24"/>
           <w:lang w:val="en-US"/>
@@ -939,8 +957,8 @@
         <w:pStyle w:val="ListParagraph"/>
         <w:ind w:left="-709"/>
         <w:rPr>
-          <w:b/>
-          <w:bCs/>
+          <w:b w:val="1"/>
+          <w:bCs w:val="1"/>
           <w:sz w:val="24"/>
           <w:szCs w:val="24"/>
           <w:lang w:val="en-US"/>
@@ -1011,7 +1029,6 @@
                 <w:szCs w:val="24"/>
                 <w:lang w:val="en-US"/>
               </w:rPr>
-              <w:lastRenderedPageBreak/>
               <w:t>Stage</w:t>
             </w:r>
           </w:p>
@@ -1220,24 +1237,6 @@
               </w:rPr>
               <w:t>Completed proposal document</w:t>
             </w:r>
-            <w:r>
-              <w:rPr>
-                <w:sz w:val="24"/>
-                <w:szCs w:val="24"/>
-                <w:lang w:val="en-US"/>
-              </w:rPr>
-              <w:t xml:space="preserve"> </w:t>
-            </w:r>
-            <w:proofErr w:type="spellStart"/>
-            <w:r>
-              <w:rPr>
-                <w:sz w:val="24"/>
-                <w:szCs w:val="24"/>
-                <w:lang w:val="en-US"/>
-              </w:rPr>
-              <w:t>cvvd</w:t>
-            </w:r>
-            <w:proofErr w:type="spellEnd"/>
           </w:p>
         </w:tc>
       </w:tr>
@@ -1448,7 +1447,15 @@
                 <w:szCs w:val="24"/>
                 <w:lang w:val="en-US"/>
               </w:rPr>
-              <w:t>Discuss/Approve project plan</w:t>
+              <w:t>Discuss/Approve</w:t>
+            </w:r>
+            <w:r>
+              <w:rPr>
+                <w:sz w:val="24"/>
+                <w:szCs w:val="24"/>
+                <w:lang w:val="en-US"/>
+              </w:rPr>
+              <w:t xml:space="preserve"> project plan</w:t>
             </w:r>
           </w:p>
         </w:tc>
@@ -1857,7 +1864,7 @@
               </wp:anchor>
             </w:drawing>
           </mc:Choice>
-          <mc:Fallback xmlns:a="http://schemas.openxmlformats.org/drawingml/2006/main">
+          <mc:Fallback>
             <w:pict>
               <v:line id="Straight Connector 1" style="position:absolute;flip:y;z-index:251665408;visibility:visible;mso-wrap-style:square;mso-width-percent:0;mso-height-percent:0;mso-wrap-distance-left:9pt;mso-wrap-distance-top:0;mso-wrap-distance-right:9pt;mso-wrap-distance-bottom:0;mso-position-horizontal:absolute;mso-position-horizontal-relative:margin;mso-position-vertical:absolute;mso-position-vertical-relative:text;mso-width-percent:0;mso-height-percent:0;mso-width-relative:margin;mso-height-relative:margin" o:spid="_x0000_s1026" strokecolor="#4472c4 [3204]" strokeweight=".5pt" from="-61.5pt,19.75pt" to="509.25pt,21.25pt" w14:anchorId="6F2C4994" o:gfxdata="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">
                 <v:stroke joinstyle="miter"/>
@@ -1964,50 +1971,6 @@
           <w:lang w:val="en-US"/>
         </w:rPr>
       </w:pPr>
-      <w:proofErr w:type="spellStart"/>
-      <w:r>
-        <w:rPr>
-          <w:b/>
-          <w:bCs/>
-          <w:sz w:val="24"/>
-          <w:szCs w:val="24"/>
-          <w:lang w:val="en-US"/>
-        </w:rPr>
-        <w:t>Vxxcvscv</w:t>
-      </w:r>
-      <w:proofErr w:type="spellEnd"/>
-      <w:r>
-        <w:rPr>
-          <w:b/>
-          <w:bCs/>
-          <w:sz w:val="24"/>
-          <w:szCs w:val="24"/>
-          <w:lang w:val="en-US"/>
-        </w:rPr>
-        <w:t xml:space="preserve"> </w:t>
-      </w:r>
-      <w:proofErr w:type="spellStart"/>
-      <w:r>
-        <w:rPr>
-          <w:b/>
-          <w:bCs/>
-          <w:sz w:val="24"/>
-          <w:szCs w:val="24"/>
-          <w:lang w:val="en-US"/>
-        </w:rPr>
-        <w:t>ef</w:t>
-      </w:r>
-      <w:proofErr w:type="spellEnd"/>
-      <w:r>
-        <w:rPr>
-          <w:b/>
-          <w:bCs/>
-          <w:sz w:val="24"/>
-          <w:szCs w:val="24"/>
-          <w:lang w:val="en-US"/>
-        </w:rPr>
-        <w:t xml:space="preserve"> </w:t>
-      </w:r>
     </w:p>
     <w:p>
       <w:pPr>
@@ -2064,60 +2027,6 @@
           <w:lang w:val="en-US"/>
         </w:rPr>
         <w:t>3.2 Vendor Selection Process:</w:t>
-      </w:r>
-      <w:r>
-        <w:rPr>
-          <w:b/>
-          <w:bCs/>
-          <w:sz w:val="24"/>
-          <w:szCs w:val="24"/>
-          <w:lang w:val="en-US"/>
-        </w:rPr>
-        <w:t xml:space="preserve"> </w:t>
-      </w:r>
-      <w:proofErr w:type="spellStart"/>
-      <w:r>
-        <w:rPr>
-          <w:b/>
-          <w:bCs/>
-          <w:sz w:val="24"/>
-          <w:szCs w:val="24"/>
-          <w:lang w:val="en-US"/>
-        </w:rPr>
-        <w:t>dsv</w:t>
-      </w:r>
-      <w:proofErr w:type="spellEnd"/>
-      <w:r>
-        <w:rPr>
-          <w:b/>
-          <w:bCs/>
-          <w:sz w:val="24"/>
-          <w:szCs w:val="24"/>
-          <w:lang w:val="en-US"/>
-        </w:rPr>
-        <w:t xml:space="preserve"> </w:t>
-      </w:r>
-      <w:proofErr w:type="spellStart"/>
-      <w:r>
-        <w:rPr>
-          <w:b/>
-          <w:bCs/>
-          <w:sz w:val="24"/>
-          <w:szCs w:val="24"/>
-          <w:lang w:val="en-US"/>
-        </w:rPr>
-        <w:t>dfbefbef</w:t>
-      </w:r>
-      <w:proofErr w:type="spellEnd"/>
-      <w:r>
-        <w:rPr>
-          <w:b/>
-          <w:bCs/>
-          <w:sz w:val="24"/>
-          <w:szCs w:val="24"/>
-          <w:lang w:val="en-US"/>
-        </w:rPr>
-        <w:t xml:space="preserve"> </w:t>
       </w:r>
     </w:p>
     <w:p>
@@ -2201,7 +2110,23 @@
           <w:szCs w:val="24"/>
           <w:lang w:val="en-US"/>
         </w:rPr>
-        <w:t>Final selection is based on a combination of technical competence, cost-effectiveness, and alignment with our requirements.</w:t>
+        <w:t xml:space="preserve">Final selection </w:t>
+      </w:r>
+      <w:r>
+        <w:rPr>
+          <w:sz w:val="24"/>
+          <w:szCs w:val="24"/>
+          <w:lang w:val="en-US"/>
+        </w:rPr>
+        <w:t>is based</w:t>
+      </w:r>
+      <w:r>
+        <w:rPr>
+          <w:sz w:val="24"/>
+          <w:szCs w:val="24"/>
+          <w:lang w:val="en-US"/>
+        </w:rPr>
+        <w:t xml:space="preserve"> on a combination of technical competence, cost-effectiveness, and alignment with our requirements.</w:t>
       </w:r>
     </w:p>
     <w:p>
@@ -2217,8 +2142,8 @@
       <w:pPr>
         <w:ind w:left="-709"/>
         <w:rPr>
-          <w:b/>
-          <w:bCs/>
+          <w:b w:val="1"/>
+          <w:bCs w:val="1"/>
           <w:sz w:val="24"/>
           <w:szCs w:val="24"/>
           <w:lang w:val="en-US"/>
@@ -2229,8 +2154,8 @@
       <w:pPr>
         <w:ind w:left="-709"/>
         <w:rPr>
-          <w:b/>
-          <w:bCs/>
+          <w:b w:val="1"/>
+          <w:bCs w:val="1"/>
           <w:sz w:val="24"/>
           <w:szCs w:val="24"/>
           <w:lang w:val="en-US"/>
@@ -2322,7 +2247,103 @@
           <w:shd w:val="clear" w:color="auto" w:fill="FFFFFF"/>
           <w:lang w:val="en-US"/>
         </w:rPr>
-        <w:t xml:space="preserve">Vendors are expected to provide a detailed breakdown of pricing items, including Licensing fees, Implementation costs, Training Fees, Customization Charges, Ongoing maintenance expenses, Integration and Consultation costs and any other relevant charges. Transparency in pricing is essential. </w:t>
+        <w:t xml:space="preserve">Vendors are expected to provide a detailed breakdown of pricing items, including </w:t>
+      </w:r>
+      <w:r>
+        <w:rPr>
+          <w:rStyle w:val="normaltextrun"/>
+          <w:rFonts w:ascii="Calibri" w:hAnsi="Calibri" w:cs="Calibri"/>
+          <w:color w:val="000000"/>
+          <w:sz w:val="24"/>
+          <w:szCs w:val="24"/>
+          <w:shd w:val="clear" w:color="auto" w:fill="FFFFFF"/>
+          <w:lang w:val="en-US"/>
+        </w:rPr>
+        <w:t>L</w:t>
+      </w:r>
+      <w:r>
+        <w:rPr>
+          <w:rStyle w:val="normaltextrun"/>
+          <w:rFonts w:ascii="Calibri" w:hAnsi="Calibri" w:cs="Calibri"/>
+          <w:color w:val="000000"/>
+          <w:sz w:val="24"/>
+          <w:szCs w:val="24"/>
+          <w:shd w:val="clear" w:color="auto" w:fill="FFFFFF"/>
+          <w:lang w:val="en-US"/>
+        </w:rPr>
+        <w:t xml:space="preserve">icensing fees, </w:t>
+      </w:r>
+      <w:r>
+        <w:rPr>
+          <w:rStyle w:val="normaltextrun"/>
+          <w:rFonts w:ascii="Calibri" w:hAnsi="Calibri" w:cs="Calibri"/>
+          <w:color w:val="000000"/>
+          <w:sz w:val="24"/>
+          <w:szCs w:val="24"/>
+          <w:shd w:val="clear" w:color="auto" w:fill="FFFFFF"/>
+          <w:lang w:val="en-US"/>
+        </w:rPr>
+        <w:t>I</w:t>
+      </w:r>
+      <w:r>
+        <w:rPr>
+          <w:rStyle w:val="normaltextrun"/>
+          <w:rFonts w:ascii="Calibri" w:hAnsi="Calibri" w:cs="Calibri"/>
+          <w:color w:val="000000"/>
+          <w:sz w:val="24"/>
+          <w:szCs w:val="24"/>
+          <w:shd w:val="clear" w:color="auto" w:fill="FFFFFF"/>
+          <w:lang w:val="en-US"/>
+        </w:rPr>
+        <w:t xml:space="preserve">mplementation costs, </w:t>
+      </w:r>
+      <w:r>
+        <w:rPr>
+          <w:rStyle w:val="normaltextrun"/>
+          <w:rFonts w:ascii="Calibri" w:hAnsi="Calibri" w:cs="Calibri"/>
+          <w:color w:val="000000"/>
+          <w:sz w:val="24"/>
+          <w:szCs w:val="24"/>
+          <w:shd w:val="clear" w:color="auto" w:fill="FFFFFF"/>
+          <w:lang w:val="en-US"/>
+        </w:rPr>
+        <w:t>Training Fees, Customization Charges, O</w:t>
+      </w:r>
+      <w:r>
+        <w:rPr>
+          <w:rStyle w:val="normaltextrun"/>
+          <w:rFonts w:ascii="Calibri" w:hAnsi="Calibri" w:cs="Calibri"/>
+          <w:color w:val="000000"/>
+          <w:sz w:val="24"/>
+          <w:szCs w:val="24"/>
+          <w:shd w:val="clear" w:color="auto" w:fill="FFFFFF"/>
+          <w:lang w:val="en-US"/>
+        </w:rPr>
+        <w:t>ngoing maintenance expenses,</w:t>
+      </w:r>
+      <w:r>
+        <w:rPr>
+          <w:rStyle w:val="normaltextrun"/>
+          <w:rFonts w:ascii="Calibri" w:hAnsi="Calibri" w:cs="Calibri"/>
+          <w:color w:val="000000"/>
+          <w:sz w:val="24"/>
+          <w:szCs w:val="24"/>
+          <w:shd w:val="clear" w:color="auto" w:fill="FFFFFF"/>
+          <w:lang w:val="en-US"/>
+        </w:rPr>
+        <w:t xml:space="preserve"> Integration and Consultation costs</w:t>
+      </w:r>
+      <w:r>
+        <w:rPr>
+          <w:rStyle w:val="normaltextrun"/>
+          <w:rFonts w:ascii="Calibri" w:hAnsi="Calibri" w:cs="Calibri"/>
+          <w:color w:val="000000"/>
+          <w:sz w:val="24"/>
+          <w:szCs w:val="24"/>
+          <w:shd w:val="clear" w:color="auto" w:fill="FFFFFF"/>
+          <w:lang w:val="en-US"/>
+        </w:rPr>
+        <w:t xml:space="preserve"> and any other relevant charges. Transparency in pricing is essential. </w:t>
       </w:r>
       <w:r>
         <w:rPr>
@@ -2359,7 +2380,27 @@
           <w:bCs/>
           <w:lang w:val="en-US"/>
         </w:rPr>
-        <w:t>3.4 Expected Response</w:t>
+        <w:t>3.</w:t>
+      </w:r>
+      <w:r>
+        <w:rPr>
+          <w:rStyle w:val="normaltextrun"/>
+          <w:rFonts w:ascii="Calibri" w:hAnsi="Calibri" w:cs="Calibri"/>
+          <w:b/>
+          <w:bCs/>
+          <w:lang w:val="en-US"/>
+        </w:rPr>
+        <w:t>4</w:t>
+      </w:r>
+      <w:r>
+        <w:rPr>
+          <w:rStyle w:val="normaltextrun"/>
+          <w:rFonts w:ascii="Calibri" w:hAnsi="Calibri" w:cs="Calibri"/>
+          <w:b/>
+          <w:bCs/>
+          <w:lang w:val="en-US"/>
+        </w:rPr>
+        <w:t xml:space="preserve"> Expected Response</w:t>
       </w:r>
       <w:r>
         <w:rPr>
@@ -2590,7 +2631,7 @@
               </wp:anchor>
             </w:drawing>
           </mc:Choice>
-          <mc:Fallback xmlns:a="http://schemas.openxmlformats.org/drawingml/2006/main">
+          <mc:Fallback>
             <w:pict>
               <v:line id="Straight Connector 1" style="position:absolute;flip:y;z-index:251663360;visibility:visible;mso-wrap-style:square;mso-width-percent:0;mso-height-percent:0;mso-wrap-distance-left:9pt;mso-wrap-distance-top:0;mso-wrap-distance-right:9pt;mso-wrap-distance-bottom:0;mso-position-horizontal:absolute;mso-position-horizontal-relative:margin;mso-position-vertical:absolute;mso-position-vertical-relative:text;mso-width-percent:0;mso-height-percent:0;mso-width-relative:margin;mso-height-relative:margin" o:spid="_x0000_s1026" strokecolor="#4472c4 [3204]" strokeweight=".5pt" from="-61.5pt,19.75pt" to="509.25pt,21.25pt" w14:anchorId="3BC1B2FE" o:gfxdata="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">
                 <v:stroke joinstyle="miter"/>
@@ -2723,8 +2764,8 @@
         <w:rPr>
           <w:rStyle w:val="normaltextrun"/>
           <w:rFonts w:ascii="Calibri" w:hAnsi="Calibri" w:cs="Calibri"/>
-          <w:b/>
-          <w:bCs/>
+          <w:b w:val="1"/>
+          <w:bCs w:val="1"/>
           <w:lang w:val="en-US"/>
         </w:rPr>
         <w:t>4.2. Vendor study and answer period:</w:t>
@@ -2733,14 +2774,14 @@
     <w:p>
       <w:pPr>
         <w:pStyle w:val="paragraph"/>
-        <w:spacing w:before="0" w:beforeAutospacing="0" w:after="0" w:afterAutospacing="0"/>
+        <w:spacing w:before="0" w:beforeAutospacing="off" w:after="0" w:afterAutospacing="off"/>
         <w:ind w:left="-851" w:firstLine="142"/>
         <w:jc w:val="both"/>
         <w:rPr>
           <w:rStyle w:val="normaltextrun"/>
           <w:rFonts w:ascii="Calibri" w:hAnsi="Calibri" w:cs="Calibri"/>
-          <w:b/>
-          <w:bCs/>
+          <w:b w:val="1"/>
+          <w:bCs w:val="1"/>
           <w:lang w:val="en-US"/>
         </w:rPr>
       </w:pPr>
@@ -2764,7 +2805,25 @@
           <w:rFonts w:ascii="Calibri" w:hAnsi="Calibri" w:cs="Calibri"/>
           <w:lang w:val="en-US"/>
         </w:rPr>
-        <w:t xml:space="preserve">After consulting with vendors, it has been established that a 5 week period would be sufficient to provide a response to </w:t>
+        <w:t xml:space="preserve">After consulting with vendors, it has been established that a </w:t>
+      </w:r>
+      <w:proofErr w:type="gramStart"/>
+      <w:r>
+        <w:rPr>
+          <w:rStyle w:val="normaltextrun"/>
+          <w:rFonts w:ascii="Calibri" w:hAnsi="Calibri" w:cs="Calibri"/>
+          <w:lang w:val="en-US"/>
+        </w:rPr>
+        <w:t>5 week</w:t>
+      </w:r>
+      <w:proofErr w:type="gramEnd"/>
+      <w:r>
+        <w:rPr>
+          <w:rStyle w:val="normaltextrun"/>
+          <w:rFonts w:ascii="Calibri" w:hAnsi="Calibri" w:cs="Calibri"/>
+          <w:lang w:val="en-US"/>
+        </w:rPr>
+        <w:t xml:space="preserve"> period would be sufficient to provide a response to </w:t>
       </w:r>
       <w:r>
         <w:rPr>
@@ -2834,6 +2893,7 @@
         </w:rPr>
         <w:t xml:space="preserve"> </w:t>
       </w:r>
+      <w:proofErr w:type="gramStart"/>
       <w:r>
         <w:rPr>
           <w:rStyle w:val="normaltextrun"/>
@@ -2848,7 +2908,16 @@
           <w:rFonts w:ascii="Calibri" w:hAnsi="Calibri" w:cs="Calibri"/>
           <w:lang w:val="en-US"/>
         </w:rPr>
-        <w:t xml:space="preserve">; </w:t>
+        <w:t>;</w:t>
+      </w:r>
+      <w:proofErr w:type="gramEnd"/>
+      <w:r>
+        <w:rPr>
+          <w:rStyle w:val="normaltextrun"/>
+          <w:rFonts w:ascii="Calibri" w:hAnsi="Calibri" w:cs="Calibri"/>
+          <w:lang w:val="en-US"/>
+        </w:rPr>
+        <w:t xml:space="preserve"> </w:t>
       </w:r>
       <w:r>
         <w:rPr>
@@ -3076,6 +3145,7 @@
           <w:szCs w:val="32"/>
           <w:lang w:val="en-US"/>
         </w:rPr>
+        <w:lastRenderedPageBreak/>
         <mc:AlternateContent>
           <mc:Choice Requires="wps">
             <w:drawing>
@@ -3132,7 +3202,7 @@
               </wp:anchor>
             </w:drawing>
           </mc:Choice>
-          <mc:Fallback xmlns:a="http://schemas.openxmlformats.org/drawingml/2006/main">
+          <mc:Fallback>
             <w:pict>
               <v:line id="Straight Connector 1" style="position:absolute;flip:y;z-index:251671552;visibility:visible;mso-wrap-style:square;mso-width-percent:0;mso-height-percent:0;mso-wrap-distance-left:9pt;mso-wrap-distance-top:0;mso-wrap-distance-right:9pt;mso-wrap-distance-bottom:0;mso-position-horizontal:absolute;mso-position-horizontal-relative:margin;mso-position-vertical:absolute;mso-position-vertical-relative:text;mso-width-percent:0;mso-height-percent:0;mso-width-relative:margin;mso-height-relative:margin" o:spid="_x0000_s1026" strokecolor="#4472c4 [3204]" strokeweight=".5pt" from="-61.5pt,19.75pt" to="509.25pt,21.25pt" w14:anchorId="4C1E2105" o:gfxdata="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">
                 <v:stroke joinstyle="miter"/>
@@ -3311,34 +3381,16 @@
         <w:rPr>
           <w:rStyle w:val="normaltextrun"/>
           <w:rFonts w:ascii="Calibri" w:hAnsi="Calibri" w:cs="Calibri"/>
-          <w:lang w:val="fr-CA"/>
-        </w:rPr>
-      </w:pPr>
-      <w:r>
-        <w:rPr>
-          <w:rStyle w:val="normaltextrun"/>
-          <w:rFonts w:ascii="Calibri" w:hAnsi="Calibri" w:cs="Calibri"/>
-          <w:lang w:val="fr-CA"/>
-        </w:rPr>
-        <w:t>Mac OS X (</w:t>
-      </w:r>
-      <w:proofErr w:type="spellStart"/>
-      <w:r>
-        <w:rPr>
-          <w:rStyle w:val="normaltextrun"/>
-          <w:rFonts w:ascii="Calibri" w:hAnsi="Calibri" w:cs="Calibri"/>
-          <w:lang w:val="fr-CA"/>
-        </w:rPr>
-        <w:t>latest</w:t>
-      </w:r>
-      <w:proofErr w:type="spellEnd"/>
-      <w:r>
-        <w:rPr>
-          <w:rStyle w:val="normaltextrun"/>
-          <w:rFonts w:ascii="Calibri" w:hAnsi="Calibri" w:cs="Calibri"/>
-          <w:lang w:val="fr-CA"/>
-        </w:rPr>
-        <w:t xml:space="preserve"> version).</w:t>
+          <w:lang w:val="en-US"/>
+        </w:rPr>
+      </w:pPr>
+      <w:r>
+        <w:rPr>
+          <w:rStyle w:val="normaltextrun"/>
+          <w:rFonts w:ascii="Calibri" w:hAnsi="Calibri" w:cs="Calibri"/>
+          <w:lang w:val="en-US"/>
+        </w:rPr>
+        <w:t>Mac OS X (latest version).</w:t>
       </w:r>
     </w:p>
     <w:p>
@@ -3426,7 +3478,17 @@
           <w:bCs/>
           <w:lang w:val="en-US"/>
         </w:rPr>
-        <w:t>5.2</w:t>
+        <w:t>5.</w:t>
+      </w:r>
+      <w:r>
+        <w:rPr>
+          <w:rStyle w:val="normaltextrun"/>
+          <w:rFonts w:ascii="Calibri" w:hAnsi="Calibri" w:cs="Calibri"/>
+          <w:b/>
+          <w:bCs/>
+          <w:lang w:val="en-US"/>
+        </w:rPr>
+        <w:t>2</w:t>
       </w:r>
       <w:r>
         <w:rPr>
@@ -3446,7 +3508,17 @@
           <w:bCs/>
           <w:lang w:val="en-US"/>
         </w:rPr>
-        <w:t>Architectural Requirements</w:t>
+        <w:t>Architectural</w:t>
+      </w:r>
+      <w:r>
+        <w:rPr>
+          <w:rStyle w:val="normaltextrun"/>
+          <w:rFonts w:ascii="Calibri" w:hAnsi="Calibri" w:cs="Calibri"/>
+          <w:b/>
+          <w:bCs/>
+          <w:lang w:val="en-US"/>
+        </w:rPr>
+        <w:t xml:space="preserve"> Requirements</w:t>
       </w:r>
       <w:r>
         <w:rPr>
@@ -3556,14 +3628,14 @@
         <w:t>Multi-tenancy capabilities for different business units.</w:t>
       </w:r>
     </w:p>
-    <w:p>
+    <w:p w14:noSpellErr="1">
       <w:pPr>
         <w:pStyle w:val="paragraph"/>
         <w:numPr>
           <w:ilvl w:val="0"/>
           <w:numId w:val="22"/>
         </w:numPr>
-        <w:spacing w:before="0" w:beforeAutospacing="0" w:after="0"/>
+        <w:spacing w:before="0" w:beforeAutospacing="off" w:after="0"/>
         <w:jc w:val="both"/>
         <w:textAlignment w:val="baseline"/>
         <w:rPr>
@@ -3581,27 +3653,27 @@
         <w:t>Compliance with industry standards (ISO 27001, NIST).</w:t>
       </w:r>
     </w:p>
-    <w:p>
+    <w:p w14:noSpellErr="1">
       <w:pPr>
         <w:pStyle w:val="paragraph"/>
-        <w:spacing w:before="0" w:beforeAutospacing="0" w:after="0"/>
+        <w:spacing w:before="0" w:beforeAutospacing="off" w:after="0"/>
         <w:ind w:left="-709"/>
         <w:jc w:val="both"/>
         <w:textAlignment w:val="baseline"/>
         <w:rPr>
-          <w:b/>
-          <w:bCs/>
-          <w:lang w:val="en-US"/>
-        </w:rPr>
-      </w:pPr>
-    </w:p>
-    <w:p>
-      <w:pPr>
-        <w:spacing w:before="120"/>
+          <w:b w:val="1"/>
+          <w:bCs w:val="1"/>
+          <w:lang w:val="en-US"/>
+        </w:rPr>
+      </w:pPr>
+    </w:p>
+    <w:p w14:noSpellErr="1">
+      <w:pPr>
+        <w:spacing w:before="120" w:beforeAutospacing="off"/>
         <w:ind w:hanging="709"/>
         <w:rPr>
-          <w:b/>
-          <w:bCs/>
+          <w:b w:val="1"/>
+          <w:bCs w:val="1"/>
           <w:sz w:val="32"/>
           <w:szCs w:val="32"/>
           <w:lang w:val="en-US"/>
@@ -3609,8 +3681,8 @@
       </w:pPr>
       <w:r>
         <w:rPr>
-          <w:b/>
-          <w:bCs/>
+          <w:b w:val="1"/>
+          <w:bCs w:val="1"/>
           <w:sz w:val="32"/>
           <w:szCs w:val="32"/>
           <w:lang w:val="en-US"/>
@@ -3619,8 +3691,8 @@
       </w:r>
       <w:r>
         <w:rPr>
-          <w:b/>
-          <w:bCs/>
+          <w:b w:val="1"/>
+          <w:bCs w:val="1"/>
           <w:sz w:val="32"/>
           <w:szCs w:val="32"/>
           <w:lang w:val="en-US"/>
@@ -3688,7 +3760,7 @@
               </wp:anchor>
             </w:drawing>
           </mc:Choice>
-          <mc:Fallback xmlns:a="http://schemas.openxmlformats.org/drawingml/2006/main">
+          <mc:Fallback>
             <w:pict>
               <v:line id="Straight Connector 1" style="position:absolute;flip:y;z-index:251669504;visibility:visible;mso-wrap-style:square;mso-width-percent:0;mso-height-percent:0;mso-wrap-distance-left:9pt;mso-wrap-distance-top:0;mso-wrap-distance-right:9pt;mso-wrap-distance-bottom:0;mso-position-horizontal:absolute;mso-position-horizontal-relative:margin;mso-position-vertical:absolute;mso-position-vertical-relative:text;mso-width-percent:0;mso-height-percent:0;mso-width-relative:margin;mso-height-relative:margin" o:spid="_x0000_s1026" strokecolor="#4472c4 [3204]" strokeweight=".5pt" from="-61.5pt,19.75pt" to="509.25pt,21.25pt" w14:anchorId="1782A409" o:gfxdata="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">
                 <v:stroke joinstyle="miter"/>
@@ -3700,8 +3772,8 @@
       </w:r>
       <w:r>
         <w:rPr>
-          <w:b/>
-          <w:bCs/>
+          <w:b w:val="1"/>
+          <w:bCs w:val="1"/>
           <w:sz w:val="32"/>
           <w:szCs w:val="32"/>
           <w:lang w:val="en-US"/>
@@ -3725,12 +3797,14 @@
         <w:tc>
           <w:tcPr>
             <w:tcW w:w="1413" w:type="dxa"/>
+            <w:tcMar/>
           </w:tcPr>
-          <w:p>
+          <w:p w14:noSpellErr="1">
             <w:pPr>
-              <w:rPr>
-                <w:b/>
-                <w:bCs/>
+              <w:spacing w:before="0" w:beforeAutospacing="off"/>
+              <w:rPr>
+                <w:b w:val="1"/>
+                <w:bCs w:val="1"/>
                 <w:sz w:val="24"/>
                 <w:szCs w:val="24"/>
                 <w:lang w:val="en-US"/>
@@ -3738,8 +3812,8 @@
             </w:pPr>
             <w:r>
               <w:rPr>
-                <w:b/>
-                <w:bCs/>
+                <w:b w:val="1"/>
+                <w:bCs w:val="1"/>
                 <w:sz w:val="24"/>
                 <w:szCs w:val="24"/>
                 <w:lang w:val="en-US"/>
@@ -3751,12 +3825,14 @@
         <w:tc>
           <w:tcPr>
             <w:tcW w:w="1984" w:type="dxa"/>
+            <w:tcMar/>
           </w:tcPr>
-          <w:p>
+          <w:p w14:noSpellErr="1">
             <w:pPr>
-              <w:rPr>
-                <w:b/>
-                <w:bCs/>
+              <w:spacing w:before="0" w:beforeAutospacing="off"/>
+              <w:rPr>
+                <w:b w:val="1"/>
+                <w:bCs w:val="1"/>
                 <w:sz w:val="24"/>
                 <w:szCs w:val="24"/>
                 <w:lang w:val="en-US"/>
@@ -3764,8 +3840,8 @@
             </w:pPr>
             <w:r>
               <w:rPr>
-                <w:b/>
-                <w:bCs/>
+                <w:b w:val="1"/>
+                <w:bCs w:val="1"/>
                 <w:sz w:val="24"/>
                 <w:szCs w:val="24"/>
                 <w:lang w:val="en-US"/>
@@ -3777,12 +3853,14 @@
         <w:tc>
           <w:tcPr>
             <w:tcW w:w="2127" w:type="dxa"/>
+            <w:tcMar/>
           </w:tcPr>
-          <w:p>
+          <w:p w14:noSpellErr="1">
             <w:pPr>
-              <w:rPr>
-                <w:b/>
-                <w:bCs/>
+              <w:spacing w:before="0" w:beforeAutospacing="off"/>
+              <w:rPr>
+                <w:b w:val="1"/>
+                <w:bCs w:val="1"/>
                 <w:sz w:val="24"/>
                 <w:szCs w:val="24"/>
                 <w:lang w:val="en-US"/>
@@ -3790,8 +3868,8 @@
             </w:pPr>
             <w:r>
               <w:rPr>
-                <w:b/>
-                <w:bCs/>
+                <w:b w:val="1"/>
+                <w:bCs w:val="1"/>
                 <w:sz w:val="24"/>
                 <w:szCs w:val="24"/>
                 <w:lang w:val="en-US"/>
@@ -3803,12 +3881,14 @@
         <w:tc>
           <w:tcPr>
             <w:tcW w:w="4536" w:type="dxa"/>
+            <w:tcMar/>
           </w:tcPr>
-          <w:p>
+          <w:p w14:noSpellErr="1">
             <w:pPr>
-              <w:rPr>
-                <w:b/>
-                <w:bCs/>
+              <w:spacing w:before="0" w:beforeAutospacing="off"/>
+              <w:rPr>
+                <w:b w:val="1"/>
+                <w:bCs w:val="1"/>
                 <w:sz w:val="24"/>
                 <w:szCs w:val="24"/>
                 <w:lang w:val="en-US"/>
@@ -3816,8 +3896,8 @@
             </w:pPr>
             <w:r>
               <w:rPr>
-                <w:b/>
-                <w:bCs/>
+                <w:b w:val="1"/>
+                <w:bCs w:val="1"/>
                 <w:sz w:val="24"/>
                 <w:szCs w:val="24"/>
                 <w:lang w:val="en-US"/>
@@ -3831,6 +3911,7 @@
         <w:tc>
           <w:tcPr>
             <w:tcW w:w="1413" w:type="dxa"/>
+            <w:tcMar/>
           </w:tcPr>
           <w:p>
             <w:pPr>
@@ -3853,6 +3934,7 @@
         <w:tc>
           <w:tcPr>
             <w:tcW w:w="1984" w:type="dxa"/>
+            <w:tcMar/>
           </w:tcPr>
           <w:p>
             <w:pPr>
@@ -3879,6 +3961,7 @@
         <w:tc>
           <w:tcPr>
             <w:tcW w:w="2127" w:type="dxa"/>
+            <w:tcMar/>
           </w:tcPr>
           <w:p>
             <w:pPr>
@@ -3905,6 +3988,7 @@
         <w:tc>
           <w:tcPr>
             <w:tcW w:w="4536" w:type="dxa"/>
+            <w:tcMar/>
           </w:tcPr>
           <w:p>
             <w:pPr>
@@ -3933,6 +4017,7 @@
         <w:tc>
           <w:tcPr>
             <w:tcW w:w="1413" w:type="dxa"/>
+            <w:tcMar/>
           </w:tcPr>
           <w:p>
             <w:pPr>
@@ -3955,6 +4040,7 @@
         <w:tc>
           <w:tcPr>
             <w:tcW w:w="1984" w:type="dxa"/>
+            <w:tcMar/>
           </w:tcPr>
           <w:p>
             <w:pPr>
@@ -3981,6 +4067,7 @@
         <w:tc>
           <w:tcPr>
             <w:tcW w:w="2127" w:type="dxa"/>
+            <w:tcMar/>
           </w:tcPr>
           <w:p>
             <w:pPr>
@@ -4007,6 +4094,7 @@
         <w:tc>
           <w:tcPr>
             <w:tcW w:w="4536" w:type="dxa"/>
+            <w:tcMar/>
           </w:tcPr>
           <w:p>
             <w:pPr>
@@ -4029,6 +4117,7 @@
               <w:t xml:space="preserve">Which Section/What was </w:t>
             </w:r>
             <w:proofErr w:type="spellStart"/>
+            <w:proofErr w:type="gramStart"/>
             <w:r>
               <w:rPr>
                 <w:i/>
@@ -4040,6 +4129,7 @@
               <w:t>added,removed</w:t>
             </w:r>
             <w:proofErr w:type="spellEnd"/>
+            <w:proofErr w:type="gramEnd"/>
           </w:p>
         </w:tc>
       </w:tr>
@@ -4047,6 +4137,7 @@
         <w:tc>
           <w:tcPr>
             <w:tcW w:w="1413" w:type="dxa"/>
+            <w:tcMar/>
           </w:tcPr>
           <w:p>
             <w:pPr>
@@ -4069,6 +4160,7 @@
         <w:tc>
           <w:tcPr>
             <w:tcW w:w="1984" w:type="dxa"/>
+            <w:tcMar/>
           </w:tcPr>
           <w:p>
             <w:pPr>
@@ -4095,6 +4187,7 @@
         <w:tc>
           <w:tcPr>
             <w:tcW w:w="2127" w:type="dxa"/>
+            <w:tcMar/>
           </w:tcPr>
           <w:p>
             <w:pPr>
@@ -4121,6 +4214,7 @@
         <w:tc>
           <w:tcPr>
             <w:tcW w:w="4536" w:type="dxa"/>
+            <w:tcMar/>
           </w:tcPr>
           <w:p>
             <w:pPr>
@@ -4143,6 +4237,7 @@
               <w:t xml:space="preserve">Which Section/What was </w:t>
             </w:r>
             <w:proofErr w:type="spellStart"/>
+            <w:proofErr w:type="gramStart"/>
             <w:r>
               <w:rPr>
                 <w:i/>
@@ -4154,6 +4249,7 @@
               <w:t>added,removed</w:t>
             </w:r>
             <w:proofErr w:type="spellEnd"/>
+            <w:proofErr w:type="gramEnd"/>
           </w:p>
         </w:tc>
       </w:tr>
@@ -4168,7 +4264,7 @@
       </w:pPr>
     </w:p>
     <w:sectPr>
-      <w:pgSz w:w="12240" w:h="15840"/>
+      <w:pgSz w:w="12240" w:h="15840" w:orient="portrait"/>
       <w:pgMar w:top="1440" w:right="1440" w:bottom="1440" w:left="1440" w:header="708" w:footer="708" w:gutter="0"/>
       <w:cols w:space="708"/>
       <w:docGrid w:linePitch="360"/>
@@ -4192,7 +4288,7 @@
         <w:ind w:left="11" w:hanging="360"/>
       </w:pPr>
       <w:rPr>
-        <w:rFonts w:ascii="Symbol" w:hAnsi="Symbol" w:hint="default"/>
+        <w:rFonts w:hint="default" w:ascii="Symbol" w:hAnsi="Symbol"/>
       </w:rPr>
     </w:lvl>
     <w:lvl w:ilvl="1" w:tplc="10090003" w:tentative="1">
@@ -4204,7 +4300,7 @@
         <w:ind w:left="731" w:hanging="360"/>
       </w:pPr>
       <w:rPr>
-        <w:rFonts w:ascii="Courier New" w:hAnsi="Courier New" w:cs="Courier New" w:hint="default"/>
+        <w:rFonts w:hint="default" w:ascii="Courier New" w:hAnsi="Courier New" w:cs="Courier New"/>
       </w:rPr>
     </w:lvl>
     <w:lvl w:ilvl="2" w:tplc="10090005" w:tentative="1">
@@ -4216,7 +4312,7 @@
         <w:ind w:left="1451" w:hanging="360"/>
       </w:pPr>
       <w:rPr>
-        <w:rFonts w:ascii="Wingdings" w:hAnsi="Wingdings" w:hint="default"/>
+        <w:rFonts w:hint="default" w:ascii="Wingdings" w:hAnsi="Wingdings"/>
       </w:rPr>
     </w:lvl>
     <w:lvl w:ilvl="3" w:tplc="10090001" w:tentative="1">
@@ -4228,7 +4324,7 @@
         <w:ind w:left="2171" w:hanging="360"/>
       </w:pPr>
       <w:rPr>
-        <w:rFonts w:ascii="Symbol" w:hAnsi="Symbol" w:hint="default"/>
+        <w:rFonts w:hint="default" w:ascii="Symbol" w:hAnsi="Symbol"/>
       </w:rPr>
     </w:lvl>
     <w:lvl w:ilvl="4" w:tplc="10090003" w:tentative="1">
@@ -4240,7 +4336,7 @@
         <w:ind w:left="2891" w:hanging="360"/>
       </w:pPr>
       <w:rPr>
-        <w:rFonts w:ascii="Courier New" w:hAnsi="Courier New" w:cs="Courier New" w:hint="default"/>
+        <w:rFonts w:hint="default" w:ascii="Courier New" w:hAnsi="Courier New" w:cs="Courier New"/>
       </w:rPr>
     </w:lvl>
     <w:lvl w:ilvl="5" w:tplc="10090005" w:tentative="1">
@@ -4252,7 +4348,7 @@
         <w:ind w:left="3611" w:hanging="360"/>
       </w:pPr>
       <w:rPr>
-        <w:rFonts w:ascii="Wingdings" w:hAnsi="Wingdings" w:hint="default"/>
+        <w:rFonts w:hint="default" w:ascii="Wingdings" w:hAnsi="Wingdings"/>
       </w:rPr>
     </w:lvl>
     <w:lvl w:ilvl="6" w:tplc="10090001" w:tentative="1">
@@ -4264,7 +4360,7 @@
         <w:ind w:left="4331" w:hanging="360"/>
       </w:pPr>
       <w:rPr>
-        <w:rFonts w:ascii="Symbol" w:hAnsi="Symbol" w:hint="default"/>
+        <w:rFonts w:hint="default" w:ascii="Symbol" w:hAnsi="Symbol"/>
       </w:rPr>
     </w:lvl>
     <w:lvl w:ilvl="7" w:tplc="10090003" w:tentative="1">
@@ -4276,7 +4372,7 @@
         <w:ind w:left="5051" w:hanging="360"/>
       </w:pPr>
       <w:rPr>
-        <w:rFonts w:ascii="Courier New" w:hAnsi="Courier New" w:cs="Courier New" w:hint="default"/>
+        <w:rFonts w:hint="default" w:ascii="Courier New" w:hAnsi="Courier New" w:cs="Courier New"/>
       </w:rPr>
     </w:lvl>
     <w:lvl w:ilvl="8" w:tplc="10090005" w:tentative="1">
@@ -4288,7 +4384,7 @@
         <w:ind w:left="5771" w:hanging="360"/>
       </w:pPr>
       <w:rPr>
-        <w:rFonts w:ascii="Wingdings" w:hAnsi="Wingdings" w:hint="default"/>
+        <w:rFonts w:hint="default" w:ascii="Wingdings" w:hAnsi="Wingdings"/>
       </w:rPr>
     </w:lvl>
   </w:abstractNum>
@@ -4305,7 +4401,7 @@
         <w:ind w:left="1440" w:hanging="360"/>
       </w:pPr>
       <w:rPr>
-        <w:rFonts w:ascii="Symbol" w:hAnsi="Symbol" w:hint="default"/>
+        <w:rFonts w:hint="default" w:ascii="Symbol" w:hAnsi="Symbol"/>
       </w:rPr>
     </w:lvl>
     <w:lvl w:ilvl="1" w:tplc="10090003" w:tentative="1">
@@ -4317,7 +4413,7 @@
         <w:ind w:left="2160" w:hanging="360"/>
       </w:pPr>
       <w:rPr>
-        <w:rFonts w:ascii="Courier New" w:hAnsi="Courier New" w:cs="Courier New" w:hint="default"/>
+        <w:rFonts w:hint="default" w:ascii="Courier New" w:hAnsi="Courier New" w:cs="Courier New"/>
       </w:rPr>
     </w:lvl>
     <w:lvl w:ilvl="2" w:tplc="10090005" w:tentative="1">
@@ -4329,7 +4425,7 @@
         <w:ind w:left="2880" w:hanging="360"/>
       </w:pPr>
       <w:rPr>
-        <w:rFonts w:ascii="Wingdings" w:hAnsi="Wingdings" w:hint="default"/>
+        <w:rFonts w:hint="default" w:ascii="Wingdings" w:hAnsi="Wingdings"/>
       </w:rPr>
     </w:lvl>
     <w:lvl w:ilvl="3" w:tplc="10090001" w:tentative="1">
@@ -4341,7 +4437,7 @@
         <w:ind w:left="3600" w:hanging="360"/>
       </w:pPr>
       <w:rPr>
-        <w:rFonts w:ascii="Symbol" w:hAnsi="Symbol" w:hint="default"/>
+        <w:rFonts w:hint="default" w:ascii="Symbol" w:hAnsi="Symbol"/>
       </w:rPr>
     </w:lvl>
     <w:lvl w:ilvl="4" w:tplc="10090003" w:tentative="1">
@@ -4353,7 +4449,7 @@
         <w:ind w:left="4320" w:hanging="360"/>
       </w:pPr>
       <w:rPr>
-        <w:rFonts w:ascii="Courier New" w:hAnsi="Courier New" w:cs="Courier New" w:hint="default"/>
+        <w:rFonts w:hint="default" w:ascii="Courier New" w:hAnsi="Courier New" w:cs="Courier New"/>
       </w:rPr>
     </w:lvl>
     <w:lvl w:ilvl="5" w:tplc="10090005" w:tentative="1">
@@ -4365,7 +4461,7 @@
         <w:ind w:left="5040" w:hanging="360"/>
       </w:pPr>
       <w:rPr>
-        <w:rFonts w:ascii="Wingdings" w:hAnsi="Wingdings" w:hint="default"/>
+        <w:rFonts w:hint="default" w:ascii="Wingdings" w:hAnsi="Wingdings"/>
       </w:rPr>
     </w:lvl>
     <w:lvl w:ilvl="6" w:tplc="10090001" w:tentative="1">
@@ -4377,7 +4473,7 @@
         <w:ind w:left="5760" w:hanging="360"/>
       </w:pPr>
       <w:rPr>
-        <w:rFonts w:ascii="Symbol" w:hAnsi="Symbol" w:hint="default"/>
+        <w:rFonts w:hint="default" w:ascii="Symbol" w:hAnsi="Symbol"/>
       </w:rPr>
     </w:lvl>
     <w:lvl w:ilvl="7" w:tplc="10090003" w:tentative="1">
@@ -4389,7 +4485,7 @@
         <w:ind w:left="6480" w:hanging="360"/>
       </w:pPr>
       <w:rPr>
-        <w:rFonts w:ascii="Courier New" w:hAnsi="Courier New" w:cs="Courier New" w:hint="default"/>
+        <w:rFonts w:hint="default" w:ascii="Courier New" w:hAnsi="Courier New" w:cs="Courier New"/>
       </w:rPr>
     </w:lvl>
     <w:lvl w:ilvl="8" w:tplc="10090005" w:tentative="1">
@@ -4401,7 +4497,7 @@
         <w:ind w:left="7200" w:hanging="360"/>
       </w:pPr>
       <w:rPr>
-        <w:rFonts w:ascii="Wingdings" w:hAnsi="Wingdings" w:hint="default"/>
+        <w:rFonts w:hint="default" w:ascii="Wingdings" w:hAnsi="Wingdings"/>
       </w:rPr>
     </w:lvl>
   </w:abstractNum>
@@ -4418,7 +4514,7 @@
         <w:ind w:left="1440" w:hanging="360"/>
       </w:pPr>
       <w:rPr>
-        <w:rFonts w:ascii="Symbol" w:hAnsi="Symbol" w:hint="default"/>
+        <w:rFonts w:hint="default" w:ascii="Symbol" w:hAnsi="Symbol"/>
       </w:rPr>
     </w:lvl>
     <w:lvl w:ilvl="1" w:tplc="10090003" w:tentative="1">
@@ -4430,7 +4526,7 @@
         <w:ind w:left="2160" w:hanging="360"/>
       </w:pPr>
       <w:rPr>
-        <w:rFonts w:ascii="Courier New" w:hAnsi="Courier New" w:cs="Courier New" w:hint="default"/>
+        <w:rFonts w:hint="default" w:ascii="Courier New" w:hAnsi="Courier New" w:cs="Courier New"/>
       </w:rPr>
     </w:lvl>
     <w:lvl w:ilvl="2" w:tplc="10090005" w:tentative="1">
@@ -4442,7 +4538,7 @@
         <w:ind w:left="2880" w:hanging="360"/>
       </w:pPr>
       <w:rPr>
-        <w:rFonts w:ascii="Wingdings" w:hAnsi="Wingdings" w:hint="default"/>
+        <w:rFonts w:hint="default" w:ascii="Wingdings" w:hAnsi="Wingdings"/>
       </w:rPr>
     </w:lvl>
     <w:lvl w:ilvl="3" w:tplc="10090001" w:tentative="1">
@@ -4454,7 +4550,7 @@
         <w:ind w:left="3600" w:hanging="360"/>
       </w:pPr>
       <w:rPr>
-        <w:rFonts w:ascii="Symbol" w:hAnsi="Symbol" w:hint="default"/>
+        <w:rFonts w:hint="default" w:ascii="Symbol" w:hAnsi="Symbol"/>
       </w:rPr>
     </w:lvl>
     <w:lvl w:ilvl="4" w:tplc="10090003" w:tentative="1">
@@ -4466,7 +4562,7 @@
         <w:ind w:left="4320" w:hanging="360"/>
       </w:pPr>
       <w:rPr>
-        <w:rFonts w:ascii="Courier New" w:hAnsi="Courier New" w:cs="Courier New" w:hint="default"/>
+        <w:rFonts w:hint="default" w:ascii="Courier New" w:hAnsi="Courier New" w:cs="Courier New"/>
       </w:rPr>
     </w:lvl>
     <w:lvl w:ilvl="5" w:tplc="10090005" w:tentative="1">
@@ -4478,7 +4574,7 @@
         <w:ind w:left="5040" w:hanging="360"/>
       </w:pPr>
       <w:rPr>
-        <w:rFonts w:ascii="Wingdings" w:hAnsi="Wingdings" w:hint="default"/>
+        <w:rFonts w:hint="default" w:ascii="Wingdings" w:hAnsi="Wingdings"/>
       </w:rPr>
     </w:lvl>
     <w:lvl w:ilvl="6" w:tplc="10090001" w:tentative="1">
@@ -4490,7 +4586,7 @@
         <w:ind w:left="5760" w:hanging="360"/>
       </w:pPr>
       <w:rPr>
-        <w:rFonts w:ascii="Symbol" w:hAnsi="Symbol" w:hint="default"/>
+        <w:rFonts w:hint="default" w:ascii="Symbol" w:hAnsi="Symbol"/>
       </w:rPr>
     </w:lvl>
     <w:lvl w:ilvl="7" w:tplc="10090003" w:tentative="1">
@@ -4502,7 +4598,7 @@
         <w:ind w:left="6480" w:hanging="360"/>
       </w:pPr>
       <w:rPr>
-        <w:rFonts w:ascii="Courier New" w:hAnsi="Courier New" w:cs="Courier New" w:hint="default"/>
+        <w:rFonts w:hint="default" w:ascii="Courier New" w:hAnsi="Courier New" w:cs="Courier New"/>
       </w:rPr>
     </w:lvl>
     <w:lvl w:ilvl="8" w:tplc="10090005" w:tentative="1">
@@ -4514,7 +4610,7 @@
         <w:ind w:left="7200" w:hanging="360"/>
       </w:pPr>
       <w:rPr>
-        <w:rFonts w:ascii="Wingdings" w:hAnsi="Wingdings" w:hint="default"/>
+        <w:rFonts w:hint="default" w:ascii="Wingdings" w:hAnsi="Wingdings"/>
       </w:rPr>
     </w:lvl>
   </w:abstractNum>
@@ -4531,7 +4627,7 @@
         <w:ind w:left="1440" w:hanging="360"/>
       </w:pPr>
       <w:rPr>
-        <w:rFonts w:ascii="Symbol" w:hAnsi="Symbol" w:hint="default"/>
+        <w:rFonts w:hint="default" w:ascii="Symbol" w:hAnsi="Symbol"/>
       </w:rPr>
     </w:lvl>
     <w:lvl w:ilvl="1" w:tplc="10090003" w:tentative="1">
@@ -4543,7 +4639,7 @@
         <w:ind w:left="2160" w:hanging="360"/>
       </w:pPr>
       <w:rPr>
-        <w:rFonts w:ascii="Courier New" w:hAnsi="Courier New" w:cs="Courier New" w:hint="default"/>
+        <w:rFonts w:hint="default" w:ascii="Courier New" w:hAnsi="Courier New" w:cs="Courier New"/>
       </w:rPr>
     </w:lvl>
     <w:lvl w:ilvl="2" w:tplc="10090005" w:tentative="1">
@@ -4555,7 +4651,7 @@
         <w:ind w:left="2880" w:hanging="360"/>
       </w:pPr>
       <w:rPr>
-        <w:rFonts w:ascii="Wingdings" w:hAnsi="Wingdings" w:hint="default"/>
+        <w:rFonts w:hint="default" w:ascii="Wingdings" w:hAnsi="Wingdings"/>
       </w:rPr>
     </w:lvl>
     <w:lvl w:ilvl="3" w:tplc="10090001" w:tentative="1">
@@ -4567,7 +4663,7 @@
         <w:ind w:left="3600" w:hanging="360"/>
       </w:pPr>
       <w:rPr>
-        <w:rFonts w:ascii="Symbol" w:hAnsi="Symbol" w:hint="default"/>
+        <w:rFonts w:hint="default" w:ascii="Symbol" w:hAnsi="Symbol"/>
       </w:rPr>
     </w:lvl>
     <w:lvl w:ilvl="4" w:tplc="10090003" w:tentative="1">
@@ -4579,7 +4675,7 @@
         <w:ind w:left="4320" w:hanging="360"/>
       </w:pPr>
       <w:rPr>
-        <w:rFonts w:ascii="Courier New" w:hAnsi="Courier New" w:cs="Courier New" w:hint="default"/>
+        <w:rFonts w:hint="default" w:ascii="Courier New" w:hAnsi="Courier New" w:cs="Courier New"/>
       </w:rPr>
     </w:lvl>
     <w:lvl w:ilvl="5" w:tplc="10090005" w:tentative="1">
@@ -4591,7 +4687,7 @@
         <w:ind w:left="5040" w:hanging="360"/>
       </w:pPr>
       <w:rPr>
-        <w:rFonts w:ascii="Wingdings" w:hAnsi="Wingdings" w:hint="default"/>
+        <w:rFonts w:hint="default" w:ascii="Wingdings" w:hAnsi="Wingdings"/>
       </w:rPr>
     </w:lvl>
     <w:lvl w:ilvl="6" w:tplc="10090001" w:tentative="1">
@@ -4603,7 +4699,7 @@
         <w:ind w:left="5760" w:hanging="360"/>
       </w:pPr>
       <w:rPr>
-        <w:rFonts w:ascii="Symbol" w:hAnsi="Symbol" w:hint="default"/>
+        <w:rFonts w:hint="default" w:ascii="Symbol" w:hAnsi="Symbol"/>
       </w:rPr>
     </w:lvl>
     <w:lvl w:ilvl="7" w:tplc="10090003" w:tentative="1">
@@ -4615,7 +4711,7 @@
         <w:ind w:left="6480" w:hanging="360"/>
       </w:pPr>
       <w:rPr>
-        <w:rFonts w:ascii="Courier New" w:hAnsi="Courier New" w:cs="Courier New" w:hint="default"/>
+        <w:rFonts w:hint="default" w:ascii="Courier New" w:hAnsi="Courier New" w:cs="Courier New"/>
       </w:rPr>
     </w:lvl>
     <w:lvl w:ilvl="8" w:tplc="10090005" w:tentative="1">
@@ -4627,7 +4723,7 @@
         <w:ind w:left="7200" w:hanging="360"/>
       </w:pPr>
       <w:rPr>
-        <w:rFonts w:ascii="Wingdings" w:hAnsi="Wingdings" w:hint="default"/>
+        <w:rFonts w:hint="default" w:ascii="Wingdings" w:hAnsi="Wingdings"/>
       </w:rPr>
     </w:lvl>
   </w:abstractNum>
@@ -4733,7 +4829,7 @@
         <w:ind w:left="1440" w:hanging="360"/>
       </w:pPr>
       <w:rPr>
-        <w:rFonts w:ascii="Symbol" w:hAnsi="Symbol" w:hint="default"/>
+        <w:rFonts w:hint="default" w:ascii="Symbol" w:hAnsi="Symbol"/>
       </w:rPr>
     </w:lvl>
     <w:lvl w:ilvl="1" w:tplc="10090003" w:tentative="1">
@@ -4745,7 +4841,7 @@
         <w:ind w:left="2160" w:hanging="360"/>
       </w:pPr>
       <w:rPr>
-        <w:rFonts w:ascii="Courier New" w:hAnsi="Courier New" w:cs="Courier New" w:hint="default"/>
+        <w:rFonts w:hint="default" w:ascii="Courier New" w:hAnsi="Courier New" w:cs="Courier New"/>
       </w:rPr>
     </w:lvl>
     <w:lvl w:ilvl="2" w:tplc="10090005" w:tentative="1">
@@ -4757,7 +4853,7 @@
         <w:ind w:left="2880" w:hanging="360"/>
       </w:pPr>
       <w:rPr>
-        <w:rFonts w:ascii="Wingdings" w:hAnsi="Wingdings" w:hint="default"/>
+        <w:rFonts w:hint="default" w:ascii="Wingdings" w:hAnsi="Wingdings"/>
       </w:rPr>
     </w:lvl>
     <w:lvl w:ilvl="3" w:tplc="10090001" w:tentative="1">
@@ -4769,7 +4865,7 @@
         <w:ind w:left="3600" w:hanging="360"/>
       </w:pPr>
       <w:rPr>
-        <w:rFonts w:ascii="Symbol" w:hAnsi="Symbol" w:hint="default"/>
+        <w:rFonts w:hint="default" w:ascii="Symbol" w:hAnsi="Symbol"/>
       </w:rPr>
     </w:lvl>
     <w:lvl w:ilvl="4" w:tplc="10090003" w:tentative="1">
@@ -4781,7 +4877,7 @@
         <w:ind w:left="4320" w:hanging="360"/>
       </w:pPr>
       <w:rPr>
-        <w:rFonts w:ascii="Courier New" w:hAnsi="Courier New" w:cs="Courier New" w:hint="default"/>
+        <w:rFonts w:hint="default" w:ascii="Courier New" w:hAnsi="Courier New" w:cs="Courier New"/>
       </w:rPr>
     </w:lvl>
     <w:lvl w:ilvl="5" w:tplc="10090005" w:tentative="1">
@@ -4793,7 +4889,7 @@
         <w:ind w:left="5040" w:hanging="360"/>
       </w:pPr>
       <w:rPr>
-        <w:rFonts w:ascii="Wingdings" w:hAnsi="Wingdings" w:hint="default"/>
+        <w:rFonts w:hint="default" w:ascii="Wingdings" w:hAnsi="Wingdings"/>
       </w:rPr>
     </w:lvl>
     <w:lvl w:ilvl="6" w:tplc="10090001" w:tentative="1">
@@ -4805,7 +4901,7 @@
         <w:ind w:left="5760" w:hanging="360"/>
       </w:pPr>
       <w:rPr>
-        <w:rFonts w:ascii="Symbol" w:hAnsi="Symbol" w:hint="default"/>
+        <w:rFonts w:hint="default" w:ascii="Symbol" w:hAnsi="Symbol"/>
       </w:rPr>
     </w:lvl>
     <w:lvl w:ilvl="7" w:tplc="10090003" w:tentative="1">
@@ -4817,7 +4913,7 @@
         <w:ind w:left="6480" w:hanging="360"/>
       </w:pPr>
       <w:rPr>
-        <w:rFonts w:ascii="Courier New" w:hAnsi="Courier New" w:cs="Courier New" w:hint="default"/>
+        <w:rFonts w:hint="default" w:ascii="Courier New" w:hAnsi="Courier New" w:cs="Courier New"/>
       </w:rPr>
     </w:lvl>
     <w:lvl w:ilvl="8" w:tplc="10090005" w:tentative="1">
@@ -4829,7 +4925,7 @@
         <w:ind w:left="7200" w:hanging="360"/>
       </w:pPr>
       <w:rPr>
-        <w:rFonts w:ascii="Wingdings" w:hAnsi="Wingdings" w:hint="default"/>
+        <w:rFonts w:hint="default" w:ascii="Wingdings" w:hAnsi="Wingdings"/>
       </w:rPr>
     </w:lvl>
   </w:abstractNum>
@@ -4846,7 +4942,7 @@
         <w:ind w:left="11" w:hanging="360"/>
       </w:pPr>
       <w:rPr>
-        <w:rFonts w:ascii="Symbol" w:hAnsi="Symbol" w:hint="default"/>
+        <w:rFonts w:hint="default" w:ascii="Symbol" w:hAnsi="Symbol"/>
       </w:rPr>
     </w:lvl>
     <w:lvl w:ilvl="1" w:tplc="10090003" w:tentative="1">
@@ -4858,7 +4954,7 @@
         <w:ind w:left="731" w:hanging="360"/>
       </w:pPr>
       <w:rPr>
-        <w:rFonts w:ascii="Courier New" w:hAnsi="Courier New" w:cs="Courier New" w:hint="default"/>
+        <w:rFonts w:hint="default" w:ascii="Courier New" w:hAnsi="Courier New" w:cs="Courier New"/>
       </w:rPr>
     </w:lvl>
     <w:lvl w:ilvl="2" w:tplc="10090005" w:tentative="1">
@@ -4870,7 +4966,7 @@
         <w:ind w:left="1451" w:hanging="360"/>
       </w:pPr>
       <w:rPr>
-        <w:rFonts w:ascii="Wingdings" w:hAnsi="Wingdings" w:hint="default"/>
+        <w:rFonts w:hint="default" w:ascii="Wingdings" w:hAnsi="Wingdings"/>
       </w:rPr>
     </w:lvl>
     <w:lvl w:ilvl="3" w:tplc="10090001" w:tentative="1">
@@ -4882,7 +4978,7 @@
         <w:ind w:left="2171" w:hanging="360"/>
       </w:pPr>
       <w:rPr>
-        <w:rFonts w:ascii="Symbol" w:hAnsi="Symbol" w:hint="default"/>
+        <w:rFonts w:hint="default" w:ascii="Symbol" w:hAnsi="Symbol"/>
       </w:rPr>
     </w:lvl>
     <w:lvl w:ilvl="4" w:tplc="10090003" w:tentative="1">
@@ -4894,7 +4990,7 @@
         <w:ind w:left="2891" w:hanging="360"/>
       </w:pPr>
       <w:rPr>
-        <w:rFonts w:ascii="Courier New" w:hAnsi="Courier New" w:cs="Courier New" w:hint="default"/>
+        <w:rFonts w:hint="default" w:ascii="Courier New" w:hAnsi="Courier New" w:cs="Courier New"/>
       </w:rPr>
     </w:lvl>
     <w:lvl w:ilvl="5" w:tplc="10090005" w:tentative="1">
@@ -4906,7 +5002,7 @@
         <w:ind w:left="3611" w:hanging="360"/>
       </w:pPr>
       <w:rPr>
-        <w:rFonts w:ascii="Wingdings" w:hAnsi="Wingdings" w:hint="default"/>
+        <w:rFonts w:hint="default" w:ascii="Wingdings" w:hAnsi="Wingdings"/>
       </w:rPr>
     </w:lvl>
     <w:lvl w:ilvl="6" w:tplc="10090001">
@@ -4918,7 +5014,7 @@
         <w:ind w:left="4331" w:hanging="360"/>
       </w:pPr>
       <w:rPr>
-        <w:rFonts w:ascii="Symbol" w:hAnsi="Symbol" w:hint="default"/>
+        <w:rFonts w:hint="default" w:ascii="Symbol" w:hAnsi="Symbol"/>
       </w:rPr>
     </w:lvl>
     <w:lvl w:ilvl="7" w:tplc="10090003" w:tentative="1">
@@ -4930,7 +5026,7 @@
         <w:ind w:left="5051" w:hanging="360"/>
       </w:pPr>
       <w:rPr>
-        <w:rFonts w:ascii="Courier New" w:hAnsi="Courier New" w:cs="Courier New" w:hint="default"/>
+        <w:rFonts w:hint="default" w:ascii="Courier New" w:hAnsi="Courier New" w:cs="Courier New"/>
       </w:rPr>
     </w:lvl>
     <w:lvl w:ilvl="8" w:tplc="10090005" w:tentative="1">
@@ -4942,7 +5038,7 @@
         <w:ind w:left="5771" w:hanging="360"/>
       </w:pPr>
       <w:rPr>
-        <w:rFonts w:ascii="Wingdings" w:hAnsi="Wingdings" w:hint="default"/>
+        <w:rFonts w:hint="default" w:ascii="Wingdings" w:hAnsi="Wingdings"/>
       </w:rPr>
     </w:lvl>
   </w:abstractNum>
@@ -5048,7 +5144,7 @@
         <w:ind w:left="1440" w:hanging="360"/>
       </w:pPr>
       <w:rPr>
-        <w:rFonts w:ascii="Symbol" w:hAnsi="Symbol" w:hint="default"/>
+        <w:rFonts w:hint="default" w:ascii="Symbol" w:hAnsi="Symbol"/>
       </w:rPr>
     </w:lvl>
     <w:lvl w:ilvl="1" w:tplc="10090003" w:tentative="1">
@@ -5060,7 +5156,7 @@
         <w:ind w:left="2160" w:hanging="360"/>
       </w:pPr>
       <w:rPr>
-        <w:rFonts w:ascii="Courier New" w:hAnsi="Courier New" w:cs="Courier New" w:hint="default"/>
+        <w:rFonts w:hint="default" w:ascii="Courier New" w:hAnsi="Courier New" w:cs="Courier New"/>
       </w:rPr>
     </w:lvl>
     <w:lvl w:ilvl="2" w:tplc="10090005" w:tentative="1">
@@ -5072,7 +5168,7 @@
         <w:ind w:left="2880" w:hanging="360"/>
       </w:pPr>
       <w:rPr>
-        <w:rFonts w:ascii="Wingdings" w:hAnsi="Wingdings" w:hint="default"/>
+        <w:rFonts w:hint="default" w:ascii="Wingdings" w:hAnsi="Wingdings"/>
       </w:rPr>
     </w:lvl>
     <w:lvl w:ilvl="3" w:tplc="10090001" w:tentative="1">
@@ -5084,7 +5180,7 @@
         <w:ind w:left="3600" w:hanging="360"/>
       </w:pPr>
       <w:rPr>
-        <w:rFonts w:ascii="Symbol" w:hAnsi="Symbol" w:hint="default"/>
+        <w:rFonts w:hint="default" w:ascii="Symbol" w:hAnsi="Symbol"/>
       </w:rPr>
     </w:lvl>
     <w:lvl w:ilvl="4" w:tplc="10090003" w:tentative="1">
@@ -5096,7 +5192,7 @@
         <w:ind w:left="4320" w:hanging="360"/>
       </w:pPr>
       <w:rPr>
-        <w:rFonts w:ascii="Courier New" w:hAnsi="Courier New" w:cs="Courier New" w:hint="default"/>
+        <w:rFonts w:hint="default" w:ascii="Courier New" w:hAnsi="Courier New" w:cs="Courier New"/>
       </w:rPr>
     </w:lvl>
     <w:lvl w:ilvl="5" w:tplc="10090005" w:tentative="1">
@@ -5108,7 +5204,7 @@
         <w:ind w:left="5040" w:hanging="360"/>
       </w:pPr>
       <w:rPr>
-        <w:rFonts w:ascii="Wingdings" w:hAnsi="Wingdings" w:hint="default"/>
+        <w:rFonts w:hint="default" w:ascii="Wingdings" w:hAnsi="Wingdings"/>
       </w:rPr>
     </w:lvl>
     <w:lvl w:ilvl="6" w:tplc="10090001" w:tentative="1">
@@ -5120,7 +5216,7 @@
         <w:ind w:left="5760" w:hanging="360"/>
       </w:pPr>
       <w:rPr>
-        <w:rFonts w:ascii="Symbol" w:hAnsi="Symbol" w:hint="default"/>
+        <w:rFonts w:hint="default" w:ascii="Symbol" w:hAnsi="Symbol"/>
       </w:rPr>
     </w:lvl>
     <w:lvl w:ilvl="7" w:tplc="10090003" w:tentative="1">
@@ -5132,7 +5228,7 @@
         <w:ind w:left="6480" w:hanging="360"/>
       </w:pPr>
       <w:rPr>
-        <w:rFonts w:ascii="Courier New" w:hAnsi="Courier New" w:cs="Courier New" w:hint="default"/>
+        <w:rFonts w:hint="default" w:ascii="Courier New" w:hAnsi="Courier New" w:cs="Courier New"/>
       </w:rPr>
     </w:lvl>
     <w:lvl w:ilvl="8" w:tplc="10090005" w:tentative="1">
@@ -5144,7 +5240,7 @@
         <w:ind w:left="7200" w:hanging="360"/>
       </w:pPr>
       <w:rPr>
-        <w:rFonts w:ascii="Wingdings" w:hAnsi="Wingdings" w:hint="default"/>
+        <w:rFonts w:hint="default" w:ascii="Wingdings" w:hAnsi="Wingdings"/>
       </w:rPr>
     </w:lvl>
   </w:abstractNum>
@@ -5161,7 +5257,7 @@
         <w:ind w:left="1440" w:hanging="360"/>
       </w:pPr>
       <w:rPr>
-        <w:rFonts w:ascii="Symbol" w:hAnsi="Symbol" w:hint="default"/>
+        <w:rFonts w:hint="default" w:ascii="Symbol" w:hAnsi="Symbol"/>
       </w:rPr>
     </w:lvl>
     <w:lvl w:ilvl="1" w:tplc="10090003" w:tentative="1">
@@ -5173,7 +5269,7 @@
         <w:ind w:left="2160" w:hanging="360"/>
       </w:pPr>
       <w:rPr>
-        <w:rFonts w:ascii="Courier New" w:hAnsi="Courier New" w:cs="Courier New" w:hint="default"/>
+        <w:rFonts w:hint="default" w:ascii="Courier New" w:hAnsi="Courier New" w:cs="Courier New"/>
       </w:rPr>
     </w:lvl>
     <w:lvl w:ilvl="2" w:tplc="10090005" w:tentative="1">
@@ -5185,7 +5281,7 @@
         <w:ind w:left="2880" w:hanging="360"/>
       </w:pPr>
       <w:rPr>
-        <w:rFonts w:ascii="Wingdings" w:hAnsi="Wingdings" w:hint="default"/>
+        <w:rFonts w:hint="default" w:ascii="Wingdings" w:hAnsi="Wingdings"/>
       </w:rPr>
     </w:lvl>
     <w:lvl w:ilvl="3" w:tplc="10090001" w:tentative="1">
@@ -5197,7 +5293,7 @@
         <w:ind w:left="3600" w:hanging="360"/>
       </w:pPr>
       <w:rPr>
-        <w:rFonts w:ascii="Symbol" w:hAnsi="Symbol" w:hint="default"/>
+        <w:rFonts w:hint="default" w:ascii="Symbol" w:hAnsi="Symbol"/>
       </w:rPr>
     </w:lvl>
     <w:lvl w:ilvl="4" w:tplc="10090003" w:tentative="1">
@@ -5209,7 +5305,7 @@
         <w:ind w:left="4320" w:hanging="360"/>
       </w:pPr>
       <w:rPr>
-        <w:rFonts w:ascii="Courier New" w:hAnsi="Courier New" w:cs="Courier New" w:hint="default"/>
+        <w:rFonts w:hint="default" w:ascii="Courier New" w:hAnsi="Courier New" w:cs="Courier New"/>
       </w:rPr>
     </w:lvl>
     <w:lvl w:ilvl="5" w:tplc="10090005" w:tentative="1">
@@ -5221,7 +5317,7 @@
         <w:ind w:left="5040" w:hanging="360"/>
       </w:pPr>
       <w:rPr>
-        <w:rFonts w:ascii="Wingdings" w:hAnsi="Wingdings" w:hint="default"/>
+        <w:rFonts w:hint="default" w:ascii="Wingdings" w:hAnsi="Wingdings"/>
       </w:rPr>
     </w:lvl>
     <w:lvl w:ilvl="6" w:tplc="10090001" w:tentative="1">
@@ -5233,7 +5329,7 @@
         <w:ind w:left="5760" w:hanging="360"/>
       </w:pPr>
       <w:rPr>
-        <w:rFonts w:ascii="Symbol" w:hAnsi="Symbol" w:hint="default"/>
+        <w:rFonts w:hint="default" w:ascii="Symbol" w:hAnsi="Symbol"/>
       </w:rPr>
     </w:lvl>
     <w:lvl w:ilvl="7" w:tplc="10090003" w:tentative="1">
@@ -5245,7 +5341,7 @@
         <w:ind w:left="6480" w:hanging="360"/>
       </w:pPr>
       <w:rPr>
-        <w:rFonts w:ascii="Courier New" w:hAnsi="Courier New" w:cs="Courier New" w:hint="default"/>
+        <w:rFonts w:hint="default" w:ascii="Courier New" w:hAnsi="Courier New" w:cs="Courier New"/>
       </w:rPr>
     </w:lvl>
     <w:lvl w:ilvl="8" w:tplc="10090005" w:tentative="1">
@@ -5257,7 +5353,7 @@
         <w:ind w:left="7200" w:hanging="360"/>
       </w:pPr>
       <w:rPr>
-        <w:rFonts w:ascii="Wingdings" w:hAnsi="Wingdings" w:hint="default"/>
+        <w:rFonts w:hint="default" w:ascii="Wingdings" w:hAnsi="Wingdings"/>
       </w:rPr>
     </w:lvl>
   </w:abstractNum>
@@ -5274,7 +5370,7 @@
         <w:ind w:left="11" w:hanging="360"/>
       </w:pPr>
       <w:rPr>
-        <w:rFonts w:ascii="Symbol" w:hAnsi="Symbol" w:hint="default"/>
+        <w:rFonts w:hint="default" w:ascii="Symbol" w:hAnsi="Symbol"/>
       </w:rPr>
     </w:lvl>
     <w:lvl w:ilvl="1" w:tplc="10090003" w:tentative="1">
@@ -5286,7 +5382,7 @@
         <w:ind w:left="731" w:hanging="360"/>
       </w:pPr>
       <w:rPr>
-        <w:rFonts w:ascii="Courier New" w:hAnsi="Courier New" w:cs="Courier New" w:hint="default"/>
+        <w:rFonts w:hint="default" w:ascii="Courier New" w:hAnsi="Courier New" w:cs="Courier New"/>
       </w:rPr>
     </w:lvl>
     <w:lvl w:ilvl="2" w:tplc="10090005" w:tentative="1">
@@ -5298,7 +5394,7 @@
         <w:ind w:left="1451" w:hanging="360"/>
       </w:pPr>
       <w:rPr>
-        <w:rFonts w:ascii="Wingdings" w:hAnsi="Wingdings" w:hint="default"/>
+        <w:rFonts w:hint="default" w:ascii="Wingdings" w:hAnsi="Wingdings"/>
       </w:rPr>
     </w:lvl>
     <w:lvl w:ilvl="3" w:tplc="10090001" w:tentative="1">
@@ -5310,7 +5406,7 @@
         <w:ind w:left="2171" w:hanging="360"/>
       </w:pPr>
       <w:rPr>
-        <w:rFonts w:ascii="Symbol" w:hAnsi="Symbol" w:hint="default"/>
+        <w:rFonts w:hint="default" w:ascii="Symbol" w:hAnsi="Symbol"/>
       </w:rPr>
     </w:lvl>
     <w:lvl w:ilvl="4" w:tplc="10090003" w:tentative="1">
@@ -5322,7 +5418,7 @@
         <w:ind w:left="2891" w:hanging="360"/>
       </w:pPr>
       <w:rPr>
-        <w:rFonts w:ascii="Courier New" w:hAnsi="Courier New" w:cs="Courier New" w:hint="default"/>
+        <w:rFonts w:hint="default" w:ascii="Courier New" w:hAnsi="Courier New" w:cs="Courier New"/>
       </w:rPr>
     </w:lvl>
     <w:lvl w:ilvl="5" w:tplc="10090005" w:tentative="1">
@@ -5334,7 +5430,7 @@
         <w:ind w:left="3611" w:hanging="360"/>
       </w:pPr>
       <w:rPr>
-        <w:rFonts w:ascii="Wingdings" w:hAnsi="Wingdings" w:hint="default"/>
+        <w:rFonts w:hint="default" w:ascii="Wingdings" w:hAnsi="Wingdings"/>
       </w:rPr>
     </w:lvl>
     <w:lvl w:ilvl="6" w:tplc="10090001" w:tentative="1">
@@ -5346,7 +5442,7 @@
         <w:ind w:left="4331" w:hanging="360"/>
       </w:pPr>
       <w:rPr>
-        <w:rFonts w:ascii="Symbol" w:hAnsi="Symbol" w:hint="default"/>
+        <w:rFonts w:hint="default" w:ascii="Symbol" w:hAnsi="Symbol"/>
       </w:rPr>
     </w:lvl>
     <w:lvl w:ilvl="7" w:tplc="10090003" w:tentative="1">
@@ -5358,7 +5454,7 @@
         <w:ind w:left="5051" w:hanging="360"/>
       </w:pPr>
       <w:rPr>
-        <w:rFonts w:ascii="Courier New" w:hAnsi="Courier New" w:cs="Courier New" w:hint="default"/>
+        <w:rFonts w:hint="default" w:ascii="Courier New" w:hAnsi="Courier New" w:cs="Courier New"/>
       </w:rPr>
     </w:lvl>
     <w:lvl w:ilvl="8" w:tplc="10090005" w:tentative="1">
@@ -5370,7 +5466,7 @@
         <w:ind w:left="5771" w:hanging="360"/>
       </w:pPr>
       <w:rPr>
-        <w:rFonts w:ascii="Wingdings" w:hAnsi="Wingdings" w:hint="default"/>
+        <w:rFonts w:hint="default" w:ascii="Wingdings" w:hAnsi="Wingdings"/>
       </w:rPr>
     </w:lvl>
   </w:abstractNum>
@@ -5387,7 +5483,7 @@
         <w:ind w:left="1080" w:hanging="720"/>
       </w:pPr>
       <w:rPr>
-        <w:rFonts w:ascii="Calibri" w:hAnsi="Calibri" w:cs="Calibri" w:hint="default"/>
+        <w:rFonts w:hint="default" w:ascii="Calibri" w:hAnsi="Calibri" w:cs="Calibri"/>
         <w:sz w:val="22"/>
       </w:rPr>
     </w:lvl>
@@ -5477,7 +5573,7 @@
         <w:ind w:left="11" w:hanging="360"/>
       </w:pPr>
       <w:rPr>
-        <w:rFonts w:ascii="Symbol" w:hAnsi="Symbol" w:hint="default"/>
+        <w:rFonts w:hint="default" w:ascii="Symbol" w:hAnsi="Symbol"/>
       </w:rPr>
     </w:lvl>
     <w:lvl w:ilvl="1" w:tplc="10090003" w:tentative="1">
@@ -5489,7 +5585,7 @@
         <w:ind w:left="731" w:hanging="360"/>
       </w:pPr>
       <w:rPr>
-        <w:rFonts w:ascii="Courier New" w:hAnsi="Courier New" w:cs="Courier New" w:hint="default"/>
+        <w:rFonts w:hint="default" w:ascii="Courier New" w:hAnsi="Courier New" w:cs="Courier New"/>
       </w:rPr>
     </w:lvl>
     <w:lvl w:ilvl="2" w:tplc="10090005" w:tentative="1">
@@ -5501,7 +5597,7 @@
         <w:ind w:left="1451" w:hanging="360"/>
       </w:pPr>
       <w:rPr>
-        <w:rFonts w:ascii="Wingdings" w:hAnsi="Wingdings" w:hint="default"/>
+        <w:rFonts w:hint="default" w:ascii="Wingdings" w:hAnsi="Wingdings"/>
       </w:rPr>
     </w:lvl>
     <w:lvl w:ilvl="3" w:tplc="10090001" w:tentative="1">
@@ -5513,7 +5609,7 @@
         <w:ind w:left="2171" w:hanging="360"/>
       </w:pPr>
       <w:rPr>
-        <w:rFonts w:ascii="Symbol" w:hAnsi="Symbol" w:hint="default"/>
+        <w:rFonts w:hint="default" w:ascii="Symbol" w:hAnsi="Symbol"/>
       </w:rPr>
     </w:lvl>
     <w:lvl w:ilvl="4" w:tplc="10090003" w:tentative="1">
@@ -5525,7 +5621,7 @@
         <w:ind w:left="2891" w:hanging="360"/>
       </w:pPr>
       <w:rPr>
-        <w:rFonts w:ascii="Courier New" w:hAnsi="Courier New" w:cs="Courier New" w:hint="default"/>
+        <w:rFonts w:hint="default" w:ascii="Courier New" w:hAnsi="Courier New" w:cs="Courier New"/>
       </w:rPr>
     </w:lvl>
     <w:lvl w:ilvl="5" w:tplc="10090005" w:tentative="1">
@@ -5537,7 +5633,7 @@
         <w:ind w:left="3611" w:hanging="360"/>
       </w:pPr>
       <w:rPr>
-        <w:rFonts w:ascii="Wingdings" w:hAnsi="Wingdings" w:hint="default"/>
+        <w:rFonts w:hint="default" w:ascii="Wingdings" w:hAnsi="Wingdings"/>
       </w:rPr>
     </w:lvl>
     <w:lvl w:ilvl="6" w:tplc="10090001" w:tentative="1">
@@ -5549,7 +5645,7 @@
         <w:ind w:left="4331" w:hanging="360"/>
       </w:pPr>
       <w:rPr>
-        <w:rFonts w:ascii="Symbol" w:hAnsi="Symbol" w:hint="default"/>
+        <w:rFonts w:hint="default" w:ascii="Symbol" w:hAnsi="Symbol"/>
       </w:rPr>
     </w:lvl>
     <w:lvl w:ilvl="7" w:tplc="10090003" w:tentative="1">
@@ -5561,7 +5657,7 @@
         <w:ind w:left="5051" w:hanging="360"/>
       </w:pPr>
       <w:rPr>
-        <w:rFonts w:ascii="Courier New" w:hAnsi="Courier New" w:cs="Courier New" w:hint="default"/>
+        <w:rFonts w:hint="default" w:ascii="Courier New" w:hAnsi="Courier New" w:cs="Courier New"/>
       </w:rPr>
     </w:lvl>
     <w:lvl w:ilvl="8" w:tplc="10090005" w:tentative="1">
@@ -5573,7 +5669,7 @@
         <w:ind w:left="5771" w:hanging="360"/>
       </w:pPr>
       <w:rPr>
-        <w:rFonts w:ascii="Wingdings" w:hAnsi="Wingdings" w:hint="default"/>
+        <w:rFonts w:hint="default" w:ascii="Wingdings" w:hAnsi="Wingdings"/>
       </w:rPr>
     </w:lvl>
   </w:abstractNum>
@@ -5590,7 +5686,7 @@
         <w:ind w:left="1440" w:hanging="360"/>
       </w:pPr>
       <w:rPr>
-        <w:rFonts w:ascii="Symbol" w:hAnsi="Symbol" w:hint="default"/>
+        <w:rFonts w:hint="default" w:ascii="Symbol" w:hAnsi="Symbol"/>
       </w:rPr>
     </w:lvl>
     <w:lvl w:ilvl="1" w:tplc="10090003" w:tentative="1">
@@ -5602,7 +5698,7 @@
         <w:ind w:left="2160" w:hanging="360"/>
       </w:pPr>
       <w:rPr>
-        <w:rFonts w:ascii="Courier New" w:hAnsi="Courier New" w:cs="Courier New" w:hint="default"/>
+        <w:rFonts w:hint="default" w:ascii="Courier New" w:hAnsi="Courier New" w:cs="Courier New"/>
       </w:rPr>
     </w:lvl>
     <w:lvl w:ilvl="2" w:tplc="10090005" w:tentative="1">
@@ -5614,7 +5710,7 @@
         <w:ind w:left="2880" w:hanging="360"/>
       </w:pPr>
       <w:rPr>
-        <w:rFonts w:ascii="Wingdings" w:hAnsi="Wingdings" w:hint="default"/>
+        <w:rFonts w:hint="default" w:ascii="Wingdings" w:hAnsi="Wingdings"/>
       </w:rPr>
     </w:lvl>
     <w:lvl w:ilvl="3" w:tplc="10090001" w:tentative="1">
@@ -5626,7 +5722,7 @@
         <w:ind w:left="3600" w:hanging="360"/>
       </w:pPr>
       <w:rPr>
-        <w:rFonts w:ascii="Symbol" w:hAnsi="Symbol" w:hint="default"/>
+        <w:rFonts w:hint="default" w:ascii="Symbol" w:hAnsi="Symbol"/>
       </w:rPr>
     </w:lvl>
     <w:lvl w:ilvl="4" w:tplc="10090003" w:tentative="1">
@@ -5638,7 +5734,7 @@
         <w:ind w:left="4320" w:hanging="360"/>
       </w:pPr>
       <w:rPr>
-        <w:rFonts w:ascii="Courier New" w:hAnsi="Courier New" w:cs="Courier New" w:hint="default"/>
+        <w:rFonts w:hint="default" w:ascii="Courier New" w:hAnsi="Courier New" w:cs="Courier New"/>
       </w:rPr>
     </w:lvl>
     <w:lvl w:ilvl="5" w:tplc="10090005" w:tentative="1">
@@ -5650,7 +5746,7 @@
         <w:ind w:left="5040" w:hanging="360"/>
       </w:pPr>
       <w:rPr>
-        <w:rFonts w:ascii="Wingdings" w:hAnsi="Wingdings" w:hint="default"/>
+        <w:rFonts w:hint="default" w:ascii="Wingdings" w:hAnsi="Wingdings"/>
       </w:rPr>
     </w:lvl>
     <w:lvl w:ilvl="6" w:tplc="10090001" w:tentative="1">
@@ -5662,7 +5758,7 @@
         <w:ind w:left="5760" w:hanging="360"/>
       </w:pPr>
       <w:rPr>
-        <w:rFonts w:ascii="Symbol" w:hAnsi="Symbol" w:hint="default"/>
+        <w:rFonts w:hint="default" w:ascii="Symbol" w:hAnsi="Symbol"/>
       </w:rPr>
     </w:lvl>
     <w:lvl w:ilvl="7" w:tplc="10090003" w:tentative="1">
@@ -5674,7 +5770,7 @@
         <w:ind w:left="6480" w:hanging="360"/>
       </w:pPr>
       <w:rPr>
-        <w:rFonts w:ascii="Courier New" w:hAnsi="Courier New" w:cs="Courier New" w:hint="default"/>
+        <w:rFonts w:hint="default" w:ascii="Courier New" w:hAnsi="Courier New" w:cs="Courier New"/>
       </w:rPr>
     </w:lvl>
     <w:lvl w:ilvl="8" w:tplc="10090005" w:tentative="1">
@@ -5686,7 +5782,7 @@
         <w:ind w:left="7200" w:hanging="360"/>
       </w:pPr>
       <w:rPr>
-        <w:rFonts w:ascii="Wingdings" w:hAnsi="Wingdings" w:hint="default"/>
+        <w:rFonts w:hint="default" w:ascii="Wingdings" w:hAnsi="Wingdings"/>
       </w:rPr>
     </w:lvl>
   </w:abstractNum>
@@ -5703,7 +5799,7 @@
         <w:ind w:left="720" w:hanging="360"/>
       </w:pPr>
       <w:rPr>
-        <w:rFonts w:ascii="Symbol" w:hAnsi="Symbol" w:hint="default"/>
+        <w:rFonts w:hint="default" w:ascii="Symbol" w:hAnsi="Symbol"/>
       </w:rPr>
     </w:lvl>
     <w:lvl w:ilvl="1" w:tplc="10090003" w:tentative="1">
@@ -5715,7 +5811,7 @@
         <w:ind w:left="1440" w:hanging="360"/>
       </w:pPr>
       <w:rPr>
-        <w:rFonts w:ascii="Courier New" w:hAnsi="Courier New" w:cs="Courier New" w:hint="default"/>
+        <w:rFonts w:hint="default" w:ascii="Courier New" w:hAnsi="Courier New" w:cs="Courier New"/>
       </w:rPr>
     </w:lvl>
     <w:lvl w:ilvl="2" w:tplc="10090005" w:tentative="1">
@@ -5727,7 +5823,7 @@
         <w:ind w:left="2160" w:hanging="360"/>
       </w:pPr>
       <w:rPr>
-        <w:rFonts w:ascii="Wingdings" w:hAnsi="Wingdings" w:hint="default"/>
+        <w:rFonts w:hint="default" w:ascii="Wingdings" w:hAnsi="Wingdings"/>
       </w:rPr>
     </w:lvl>
     <w:lvl w:ilvl="3" w:tplc="10090001" w:tentative="1">
@@ -5739,7 +5835,7 @@
         <w:ind w:left="2880" w:hanging="360"/>
       </w:pPr>
       <w:rPr>
-        <w:rFonts w:ascii="Symbol" w:hAnsi="Symbol" w:hint="default"/>
+        <w:rFonts w:hint="default" w:ascii="Symbol" w:hAnsi="Symbol"/>
       </w:rPr>
     </w:lvl>
     <w:lvl w:ilvl="4" w:tplc="10090003" w:tentative="1">
@@ -5751,7 +5847,7 @@
         <w:ind w:left="3600" w:hanging="360"/>
       </w:pPr>
       <w:rPr>
-        <w:rFonts w:ascii="Courier New" w:hAnsi="Courier New" w:cs="Courier New" w:hint="default"/>
+        <w:rFonts w:hint="default" w:ascii="Courier New" w:hAnsi="Courier New" w:cs="Courier New"/>
       </w:rPr>
     </w:lvl>
     <w:lvl w:ilvl="5" w:tplc="10090005" w:tentative="1">
@@ -5763,7 +5859,7 @@
         <w:ind w:left="4320" w:hanging="360"/>
       </w:pPr>
       <w:rPr>
-        <w:rFonts w:ascii="Wingdings" w:hAnsi="Wingdings" w:hint="default"/>
+        <w:rFonts w:hint="default" w:ascii="Wingdings" w:hAnsi="Wingdings"/>
       </w:rPr>
     </w:lvl>
     <w:lvl w:ilvl="6" w:tplc="10090001" w:tentative="1">
@@ -5775,7 +5871,7 @@
         <w:ind w:left="5040" w:hanging="360"/>
       </w:pPr>
       <w:rPr>
-        <w:rFonts w:ascii="Symbol" w:hAnsi="Symbol" w:hint="default"/>
+        <w:rFonts w:hint="default" w:ascii="Symbol" w:hAnsi="Symbol"/>
       </w:rPr>
     </w:lvl>
     <w:lvl w:ilvl="7" w:tplc="10090003" w:tentative="1">
@@ -5787,7 +5883,7 @@
         <w:ind w:left="5760" w:hanging="360"/>
       </w:pPr>
       <w:rPr>
-        <w:rFonts w:ascii="Courier New" w:hAnsi="Courier New" w:cs="Courier New" w:hint="default"/>
+        <w:rFonts w:hint="default" w:ascii="Courier New" w:hAnsi="Courier New" w:cs="Courier New"/>
       </w:rPr>
     </w:lvl>
     <w:lvl w:ilvl="8" w:tplc="10090005" w:tentative="1">
@@ -5799,7 +5895,7 @@
         <w:ind w:left="6480" w:hanging="360"/>
       </w:pPr>
       <w:rPr>
-        <w:rFonts w:ascii="Wingdings" w:hAnsi="Wingdings" w:hint="default"/>
+        <w:rFonts w:hint="default" w:ascii="Wingdings" w:hAnsi="Wingdings"/>
       </w:rPr>
     </w:lvl>
   </w:abstractNum>
@@ -5816,7 +5912,7 @@
         <w:ind w:left="1440" w:hanging="360"/>
       </w:pPr>
       <w:rPr>
-        <w:rFonts w:ascii="Symbol" w:hAnsi="Symbol" w:hint="default"/>
+        <w:rFonts w:hint="default" w:ascii="Symbol" w:hAnsi="Symbol"/>
       </w:rPr>
     </w:lvl>
     <w:lvl w:ilvl="1" w:tplc="10090003" w:tentative="1">
@@ -5828,7 +5924,7 @@
         <w:ind w:left="2160" w:hanging="360"/>
       </w:pPr>
       <w:rPr>
-        <w:rFonts w:ascii="Courier New" w:hAnsi="Courier New" w:cs="Courier New" w:hint="default"/>
+        <w:rFonts w:hint="default" w:ascii="Courier New" w:hAnsi="Courier New" w:cs="Courier New"/>
       </w:rPr>
     </w:lvl>
     <w:lvl w:ilvl="2" w:tplc="10090005" w:tentative="1">
@@ -5840,7 +5936,7 @@
         <w:ind w:left="2880" w:hanging="360"/>
       </w:pPr>
       <w:rPr>
-        <w:rFonts w:ascii="Wingdings" w:hAnsi="Wingdings" w:hint="default"/>
+        <w:rFonts w:hint="default" w:ascii="Wingdings" w:hAnsi="Wingdings"/>
       </w:rPr>
     </w:lvl>
     <w:lvl w:ilvl="3" w:tplc="10090001" w:tentative="1">
@@ -5852,7 +5948,7 @@
         <w:ind w:left="3600" w:hanging="360"/>
       </w:pPr>
       <w:rPr>
-        <w:rFonts w:ascii="Symbol" w:hAnsi="Symbol" w:hint="default"/>
+        <w:rFonts w:hint="default" w:ascii="Symbol" w:hAnsi="Symbol"/>
       </w:rPr>
     </w:lvl>
     <w:lvl w:ilvl="4" w:tplc="10090003" w:tentative="1">
@@ -5864,7 +5960,7 @@
         <w:ind w:left="4320" w:hanging="360"/>
       </w:pPr>
       <w:rPr>
-        <w:rFonts w:ascii="Courier New" w:hAnsi="Courier New" w:cs="Courier New" w:hint="default"/>
+        <w:rFonts w:hint="default" w:ascii="Courier New" w:hAnsi="Courier New" w:cs="Courier New"/>
       </w:rPr>
     </w:lvl>
     <w:lvl w:ilvl="5" w:tplc="10090005" w:tentative="1">
@@ -5876,7 +5972,7 @@
         <w:ind w:left="5040" w:hanging="360"/>
       </w:pPr>
       <w:rPr>
-        <w:rFonts w:ascii="Wingdings" w:hAnsi="Wingdings" w:hint="default"/>
+        <w:rFonts w:hint="default" w:ascii="Wingdings" w:hAnsi="Wingdings"/>
       </w:rPr>
     </w:lvl>
     <w:lvl w:ilvl="6" w:tplc="10090001" w:tentative="1">
@@ -5888,7 +5984,7 @@
         <w:ind w:left="5760" w:hanging="360"/>
       </w:pPr>
       <w:rPr>
-        <w:rFonts w:ascii="Symbol" w:hAnsi="Symbol" w:hint="default"/>
+        <w:rFonts w:hint="default" w:ascii="Symbol" w:hAnsi="Symbol"/>
       </w:rPr>
     </w:lvl>
     <w:lvl w:ilvl="7" w:tplc="10090003" w:tentative="1">
@@ -5900,7 +5996,7 @@
         <w:ind w:left="6480" w:hanging="360"/>
       </w:pPr>
       <w:rPr>
-        <w:rFonts w:ascii="Courier New" w:hAnsi="Courier New" w:cs="Courier New" w:hint="default"/>
+        <w:rFonts w:hint="default" w:ascii="Courier New" w:hAnsi="Courier New" w:cs="Courier New"/>
       </w:rPr>
     </w:lvl>
     <w:lvl w:ilvl="8" w:tplc="10090005" w:tentative="1">
@@ -5912,7 +6008,7 @@
         <w:ind w:left="7200" w:hanging="360"/>
       </w:pPr>
       <w:rPr>
-        <w:rFonts w:ascii="Wingdings" w:hAnsi="Wingdings" w:hint="default"/>
+        <w:rFonts w:hint="default" w:ascii="Wingdings" w:hAnsi="Wingdings"/>
       </w:rPr>
     </w:lvl>
   </w:abstractNum>
@@ -5929,7 +6025,7 @@
         <w:ind w:left="1440" w:hanging="360"/>
       </w:pPr>
       <w:rPr>
-        <w:rFonts w:ascii="Symbol" w:hAnsi="Symbol" w:hint="default"/>
+        <w:rFonts w:hint="default" w:ascii="Symbol" w:hAnsi="Symbol"/>
       </w:rPr>
     </w:lvl>
     <w:lvl w:ilvl="1" w:tplc="10090003" w:tentative="1">
@@ -5941,7 +6037,7 @@
         <w:ind w:left="2160" w:hanging="360"/>
       </w:pPr>
       <w:rPr>
-        <w:rFonts w:ascii="Courier New" w:hAnsi="Courier New" w:cs="Courier New" w:hint="default"/>
+        <w:rFonts w:hint="default" w:ascii="Courier New" w:hAnsi="Courier New" w:cs="Courier New"/>
       </w:rPr>
     </w:lvl>
     <w:lvl w:ilvl="2" w:tplc="10090005" w:tentative="1">
@@ -5953,7 +6049,7 @@
         <w:ind w:left="2880" w:hanging="360"/>
       </w:pPr>
       <w:rPr>
-        <w:rFonts w:ascii="Wingdings" w:hAnsi="Wingdings" w:hint="default"/>
+        <w:rFonts w:hint="default" w:ascii="Wingdings" w:hAnsi="Wingdings"/>
       </w:rPr>
     </w:lvl>
     <w:lvl w:ilvl="3" w:tplc="10090001" w:tentative="1">
@@ -5965,7 +6061,7 @@
         <w:ind w:left="3600" w:hanging="360"/>
       </w:pPr>
       <w:rPr>
-        <w:rFonts w:ascii="Symbol" w:hAnsi="Symbol" w:hint="default"/>
+        <w:rFonts w:hint="default" w:ascii="Symbol" w:hAnsi="Symbol"/>
       </w:rPr>
     </w:lvl>
     <w:lvl w:ilvl="4" w:tplc="10090003" w:tentative="1">
@@ -5977,7 +6073,7 @@
         <w:ind w:left="4320" w:hanging="360"/>
       </w:pPr>
       <w:rPr>
-        <w:rFonts w:ascii="Courier New" w:hAnsi="Courier New" w:cs="Courier New" w:hint="default"/>
+        <w:rFonts w:hint="default" w:ascii="Courier New" w:hAnsi="Courier New" w:cs="Courier New"/>
       </w:rPr>
     </w:lvl>
     <w:lvl w:ilvl="5" w:tplc="10090005" w:tentative="1">
@@ -5989,7 +6085,7 @@
         <w:ind w:left="5040" w:hanging="360"/>
       </w:pPr>
       <w:rPr>
-        <w:rFonts w:ascii="Wingdings" w:hAnsi="Wingdings" w:hint="default"/>
+        <w:rFonts w:hint="default" w:ascii="Wingdings" w:hAnsi="Wingdings"/>
       </w:rPr>
     </w:lvl>
     <w:lvl w:ilvl="6" w:tplc="10090001" w:tentative="1">
@@ -6001,7 +6097,7 @@
         <w:ind w:left="5760" w:hanging="360"/>
       </w:pPr>
       <w:rPr>
-        <w:rFonts w:ascii="Symbol" w:hAnsi="Symbol" w:hint="default"/>
+        <w:rFonts w:hint="default" w:ascii="Symbol" w:hAnsi="Symbol"/>
       </w:rPr>
     </w:lvl>
     <w:lvl w:ilvl="7" w:tplc="10090003" w:tentative="1">
@@ -6013,7 +6109,7 @@
         <w:ind w:left="6480" w:hanging="360"/>
       </w:pPr>
       <w:rPr>
-        <w:rFonts w:ascii="Courier New" w:hAnsi="Courier New" w:cs="Courier New" w:hint="default"/>
+        <w:rFonts w:hint="default" w:ascii="Courier New" w:hAnsi="Courier New" w:cs="Courier New"/>
       </w:rPr>
     </w:lvl>
     <w:lvl w:ilvl="8" w:tplc="10090005" w:tentative="1">
@@ -6025,7 +6121,7 @@
         <w:ind w:left="7200" w:hanging="360"/>
       </w:pPr>
       <w:rPr>
-        <w:rFonts w:ascii="Wingdings" w:hAnsi="Wingdings" w:hint="default"/>
+        <w:rFonts w:hint="default" w:ascii="Wingdings" w:hAnsi="Wingdings"/>
       </w:rPr>
     </w:lvl>
   </w:abstractNum>
@@ -6042,7 +6138,7 @@
         <w:ind w:left="1440" w:hanging="360"/>
       </w:pPr>
       <w:rPr>
-        <w:rFonts w:ascii="Symbol" w:hAnsi="Symbol" w:hint="default"/>
+        <w:rFonts w:hint="default" w:ascii="Symbol" w:hAnsi="Symbol"/>
       </w:rPr>
     </w:lvl>
     <w:lvl w:ilvl="1" w:tplc="10090003" w:tentative="1">
@@ -6054,7 +6150,7 @@
         <w:ind w:left="2160" w:hanging="360"/>
       </w:pPr>
       <w:rPr>
-        <w:rFonts w:ascii="Courier New" w:hAnsi="Courier New" w:cs="Courier New" w:hint="default"/>
+        <w:rFonts w:hint="default" w:ascii="Courier New" w:hAnsi="Courier New" w:cs="Courier New"/>
       </w:rPr>
     </w:lvl>
     <w:lvl w:ilvl="2" w:tplc="10090005" w:tentative="1">
@@ -6066,7 +6162,7 @@
         <w:ind w:left="2880" w:hanging="360"/>
       </w:pPr>
       <w:rPr>
-        <w:rFonts w:ascii="Wingdings" w:hAnsi="Wingdings" w:hint="default"/>
+        <w:rFonts w:hint="default" w:ascii="Wingdings" w:hAnsi="Wingdings"/>
       </w:rPr>
     </w:lvl>
     <w:lvl w:ilvl="3" w:tplc="10090001" w:tentative="1">
@@ -6078,7 +6174,7 @@
         <w:ind w:left="3600" w:hanging="360"/>
       </w:pPr>
       <w:rPr>
-        <w:rFonts w:ascii="Symbol" w:hAnsi="Symbol" w:hint="default"/>
+        <w:rFonts w:hint="default" w:ascii="Symbol" w:hAnsi="Symbol"/>
       </w:rPr>
     </w:lvl>
     <w:lvl w:ilvl="4" w:tplc="10090003" w:tentative="1">
@@ -6090,7 +6186,7 @@
         <w:ind w:left="4320" w:hanging="360"/>
       </w:pPr>
       <w:rPr>
-        <w:rFonts w:ascii="Courier New" w:hAnsi="Courier New" w:cs="Courier New" w:hint="default"/>
+        <w:rFonts w:hint="default" w:ascii="Courier New" w:hAnsi="Courier New" w:cs="Courier New"/>
       </w:rPr>
     </w:lvl>
     <w:lvl w:ilvl="5" w:tplc="10090005" w:tentative="1">
@@ -6102,7 +6198,7 @@
         <w:ind w:left="5040" w:hanging="360"/>
       </w:pPr>
       <w:rPr>
-        <w:rFonts w:ascii="Wingdings" w:hAnsi="Wingdings" w:hint="default"/>
+        <w:rFonts w:hint="default" w:ascii="Wingdings" w:hAnsi="Wingdings"/>
       </w:rPr>
     </w:lvl>
     <w:lvl w:ilvl="6" w:tplc="10090001" w:tentative="1">
@@ -6114,7 +6210,7 @@
         <w:ind w:left="5760" w:hanging="360"/>
       </w:pPr>
       <w:rPr>
-        <w:rFonts w:ascii="Symbol" w:hAnsi="Symbol" w:hint="default"/>
+        <w:rFonts w:hint="default" w:ascii="Symbol" w:hAnsi="Symbol"/>
       </w:rPr>
     </w:lvl>
     <w:lvl w:ilvl="7" w:tplc="10090003" w:tentative="1">
@@ -6126,7 +6222,7 @@
         <w:ind w:left="6480" w:hanging="360"/>
       </w:pPr>
       <w:rPr>
-        <w:rFonts w:ascii="Courier New" w:hAnsi="Courier New" w:cs="Courier New" w:hint="default"/>
+        <w:rFonts w:hint="default" w:ascii="Courier New" w:hAnsi="Courier New" w:cs="Courier New"/>
       </w:rPr>
     </w:lvl>
     <w:lvl w:ilvl="8" w:tplc="10090005" w:tentative="1">
@@ -6138,7 +6234,7 @@
         <w:ind w:left="7200" w:hanging="360"/>
       </w:pPr>
       <w:rPr>
-        <w:rFonts w:ascii="Wingdings" w:hAnsi="Wingdings" w:hint="default"/>
+        <w:rFonts w:hint="default" w:ascii="Wingdings" w:hAnsi="Wingdings"/>
       </w:rPr>
     </w:lvl>
   </w:abstractNum>
@@ -6155,7 +6251,7 @@
         <w:ind w:left="1440" w:hanging="360"/>
       </w:pPr>
       <w:rPr>
-        <w:rFonts w:ascii="Symbol" w:hAnsi="Symbol" w:hint="default"/>
+        <w:rFonts w:hint="default" w:ascii="Symbol" w:hAnsi="Symbol"/>
       </w:rPr>
     </w:lvl>
     <w:lvl w:ilvl="1" w:tplc="10090003" w:tentative="1">
@@ -6167,7 +6263,7 @@
         <w:ind w:left="2160" w:hanging="360"/>
       </w:pPr>
       <w:rPr>
-        <w:rFonts w:ascii="Courier New" w:hAnsi="Courier New" w:cs="Courier New" w:hint="default"/>
+        <w:rFonts w:hint="default" w:ascii="Courier New" w:hAnsi="Courier New" w:cs="Courier New"/>
       </w:rPr>
     </w:lvl>
     <w:lvl w:ilvl="2" w:tplc="10090005" w:tentative="1">
@@ -6179,7 +6275,7 @@
         <w:ind w:left="2880" w:hanging="360"/>
       </w:pPr>
       <w:rPr>
-        <w:rFonts w:ascii="Wingdings" w:hAnsi="Wingdings" w:hint="default"/>
+        <w:rFonts w:hint="default" w:ascii="Wingdings" w:hAnsi="Wingdings"/>
       </w:rPr>
     </w:lvl>
     <w:lvl w:ilvl="3" w:tplc="10090001" w:tentative="1">
@@ -6191,7 +6287,7 @@
         <w:ind w:left="3600" w:hanging="360"/>
       </w:pPr>
       <w:rPr>
-        <w:rFonts w:ascii="Symbol" w:hAnsi="Symbol" w:hint="default"/>
+        <w:rFonts w:hint="default" w:ascii="Symbol" w:hAnsi="Symbol"/>
       </w:rPr>
     </w:lvl>
     <w:lvl w:ilvl="4" w:tplc="10090003" w:tentative="1">
@@ -6203,7 +6299,7 @@
         <w:ind w:left="4320" w:hanging="360"/>
       </w:pPr>
       <w:rPr>
-        <w:rFonts w:ascii="Courier New" w:hAnsi="Courier New" w:cs="Courier New" w:hint="default"/>
+        <w:rFonts w:hint="default" w:ascii="Courier New" w:hAnsi="Courier New" w:cs="Courier New"/>
       </w:rPr>
     </w:lvl>
     <w:lvl w:ilvl="5" w:tplc="10090005" w:tentative="1">
@@ -6215,7 +6311,7 @@
         <w:ind w:left="5040" w:hanging="360"/>
       </w:pPr>
       <w:rPr>
-        <w:rFonts w:ascii="Wingdings" w:hAnsi="Wingdings" w:hint="default"/>
+        <w:rFonts w:hint="default" w:ascii="Wingdings" w:hAnsi="Wingdings"/>
       </w:rPr>
     </w:lvl>
     <w:lvl w:ilvl="6" w:tplc="10090001" w:tentative="1">
@@ -6227,7 +6323,7 @@
         <w:ind w:left="5760" w:hanging="360"/>
       </w:pPr>
       <w:rPr>
-        <w:rFonts w:ascii="Symbol" w:hAnsi="Symbol" w:hint="default"/>
+        <w:rFonts w:hint="default" w:ascii="Symbol" w:hAnsi="Symbol"/>
       </w:rPr>
     </w:lvl>
     <w:lvl w:ilvl="7" w:tplc="10090003" w:tentative="1">
@@ -6239,7 +6335,7 @@
         <w:ind w:left="6480" w:hanging="360"/>
       </w:pPr>
       <w:rPr>
-        <w:rFonts w:ascii="Courier New" w:hAnsi="Courier New" w:cs="Courier New" w:hint="default"/>
+        <w:rFonts w:hint="default" w:ascii="Courier New" w:hAnsi="Courier New" w:cs="Courier New"/>
       </w:rPr>
     </w:lvl>
     <w:lvl w:ilvl="8" w:tplc="10090005" w:tentative="1">
@@ -6251,7 +6347,7 @@
         <w:ind w:left="7200" w:hanging="360"/>
       </w:pPr>
       <w:rPr>
-        <w:rFonts w:ascii="Wingdings" w:hAnsi="Wingdings" w:hint="default"/>
+        <w:rFonts w:hint="default" w:ascii="Wingdings" w:hAnsi="Wingdings"/>
       </w:rPr>
     </w:lvl>
   </w:abstractNum>
@@ -6354,7 +6450,7 @@
         <w:ind w:left="1440" w:hanging="360"/>
       </w:pPr>
       <w:rPr>
-        <w:rFonts w:ascii="Symbol" w:hAnsi="Symbol" w:hint="default"/>
+        <w:rFonts w:hint="default" w:ascii="Symbol" w:hAnsi="Symbol"/>
       </w:rPr>
     </w:lvl>
     <w:lvl w:ilvl="1" w:tplc="10090003" w:tentative="1">
@@ -6366,7 +6462,7 @@
         <w:ind w:left="2160" w:hanging="360"/>
       </w:pPr>
       <w:rPr>
-        <w:rFonts w:ascii="Courier New" w:hAnsi="Courier New" w:cs="Courier New" w:hint="default"/>
+        <w:rFonts w:hint="default" w:ascii="Courier New" w:hAnsi="Courier New" w:cs="Courier New"/>
       </w:rPr>
     </w:lvl>
     <w:lvl w:ilvl="2" w:tplc="10090005" w:tentative="1">
@@ -6378,7 +6474,7 @@
         <w:ind w:left="2880" w:hanging="360"/>
       </w:pPr>
       <w:rPr>
-        <w:rFonts w:ascii="Wingdings" w:hAnsi="Wingdings" w:hint="default"/>
+        <w:rFonts w:hint="default" w:ascii="Wingdings" w:hAnsi="Wingdings"/>
       </w:rPr>
     </w:lvl>
     <w:lvl w:ilvl="3" w:tplc="10090001" w:tentative="1">
@@ -6390,7 +6486,7 @@
         <w:ind w:left="3600" w:hanging="360"/>
       </w:pPr>
       <w:rPr>
-        <w:rFonts w:ascii="Symbol" w:hAnsi="Symbol" w:hint="default"/>
+        <w:rFonts w:hint="default" w:ascii="Symbol" w:hAnsi="Symbol"/>
       </w:rPr>
     </w:lvl>
     <w:lvl w:ilvl="4" w:tplc="10090003" w:tentative="1">
@@ -6402,7 +6498,7 @@
         <w:ind w:left="4320" w:hanging="360"/>
       </w:pPr>
       <w:rPr>
-        <w:rFonts w:ascii="Courier New" w:hAnsi="Courier New" w:cs="Courier New" w:hint="default"/>
+        <w:rFonts w:hint="default" w:ascii="Courier New" w:hAnsi="Courier New" w:cs="Courier New"/>
       </w:rPr>
     </w:lvl>
     <w:lvl w:ilvl="5" w:tplc="10090005" w:tentative="1">
@@ -6414,7 +6510,7 @@
         <w:ind w:left="5040" w:hanging="360"/>
       </w:pPr>
       <w:rPr>
-        <w:rFonts w:ascii="Wingdings" w:hAnsi="Wingdings" w:hint="default"/>
+        <w:rFonts w:hint="default" w:ascii="Wingdings" w:hAnsi="Wingdings"/>
       </w:rPr>
     </w:lvl>
     <w:lvl w:ilvl="6" w:tplc="10090001" w:tentative="1">
@@ -6426,7 +6522,7 @@
         <w:ind w:left="5760" w:hanging="360"/>
       </w:pPr>
       <w:rPr>
-        <w:rFonts w:ascii="Symbol" w:hAnsi="Symbol" w:hint="default"/>
+        <w:rFonts w:hint="default" w:ascii="Symbol" w:hAnsi="Symbol"/>
       </w:rPr>
     </w:lvl>
     <w:lvl w:ilvl="7" w:tplc="10090003" w:tentative="1">
@@ -6438,7 +6534,7 @@
         <w:ind w:left="6480" w:hanging="360"/>
       </w:pPr>
       <w:rPr>
-        <w:rFonts w:ascii="Courier New" w:hAnsi="Courier New" w:cs="Courier New" w:hint="default"/>
+        <w:rFonts w:hint="default" w:ascii="Courier New" w:hAnsi="Courier New" w:cs="Courier New"/>
       </w:rPr>
     </w:lvl>
     <w:lvl w:ilvl="8" w:tplc="10090005" w:tentative="1">
@@ -6450,7 +6546,7 @@
         <w:ind w:left="7200" w:hanging="360"/>
       </w:pPr>
       <w:rPr>
-        <w:rFonts w:ascii="Wingdings" w:hAnsi="Wingdings" w:hint="default"/>
+        <w:rFonts w:hint="default" w:ascii="Wingdings" w:hAnsi="Wingdings"/>
       </w:rPr>
     </w:lvl>
   </w:abstractNum>
@@ -6467,7 +6563,7 @@
         <w:ind w:left="1440" w:hanging="360"/>
       </w:pPr>
       <w:rPr>
-        <w:rFonts w:ascii="Symbol" w:hAnsi="Symbol" w:hint="default"/>
+        <w:rFonts w:hint="default" w:ascii="Symbol" w:hAnsi="Symbol"/>
       </w:rPr>
     </w:lvl>
     <w:lvl w:ilvl="1" w:tplc="10090003" w:tentative="1">
@@ -6479,7 +6575,7 @@
         <w:ind w:left="2160" w:hanging="360"/>
       </w:pPr>
       <w:rPr>
-        <w:rFonts w:ascii="Courier New" w:hAnsi="Courier New" w:cs="Courier New" w:hint="default"/>
+        <w:rFonts w:hint="default" w:ascii="Courier New" w:hAnsi="Courier New" w:cs="Courier New"/>
       </w:rPr>
     </w:lvl>
     <w:lvl w:ilvl="2" w:tplc="10090005" w:tentative="1">
@@ -6491,7 +6587,7 @@
         <w:ind w:left="2880" w:hanging="360"/>
       </w:pPr>
       <w:rPr>
-        <w:rFonts w:ascii="Wingdings" w:hAnsi="Wingdings" w:hint="default"/>
+        <w:rFonts w:hint="default" w:ascii="Wingdings" w:hAnsi="Wingdings"/>
       </w:rPr>
     </w:lvl>
     <w:lvl w:ilvl="3" w:tplc="10090001" w:tentative="1">
@@ -6503,7 +6599,7 @@
         <w:ind w:left="3600" w:hanging="360"/>
       </w:pPr>
       <w:rPr>
-        <w:rFonts w:ascii="Symbol" w:hAnsi="Symbol" w:hint="default"/>
+        <w:rFonts w:hint="default" w:ascii="Symbol" w:hAnsi="Symbol"/>
       </w:rPr>
     </w:lvl>
     <w:lvl w:ilvl="4" w:tplc="10090003" w:tentative="1">
@@ -6515,7 +6611,7 @@
         <w:ind w:left="4320" w:hanging="360"/>
       </w:pPr>
       <w:rPr>
-        <w:rFonts w:ascii="Courier New" w:hAnsi="Courier New" w:cs="Courier New" w:hint="default"/>
+        <w:rFonts w:hint="default" w:ascii="Courier New" w:hAnsi="Courier New" w:cs="Courier New"/>
       </w:rPr>
     </w:lvl>
     <w:lvl w:ilvl="5" w:tplc="10090005" w:tentative="1">
@@ -6527,7 +6623,7 @@
         <w:ind w:left="5040" w:hanging="360"/>
       </w:pPr>
       <w:rPr>
-        <w:rFonts w:ascii="Wingdings" w:hAnsi="Wingdings" w:hint="default"/>
+        <w:rFonts w:hint="default" w:ascii="Wingdings" w:hAnsi="Wingdings"/>
       </w:rPr>
     </w:lvl>
     <w:lvl w:ilvl="6" w:tplc="10090001" w:tentative="1">
@@ -6539,7 +6635,7 @@
         <w:ind w:left="5760" w:hanging="360"/>
       </w:pPr>
       <w:rPr>
-        <w:rFonts w:ascii="Symbol" w:hAnsi="Symbol" w:hint="default"/>
+        <w:rFonts w:hint="default" w:ascii="Symbol" w:hAnsi="Symbol"/>
       </w:rPr>
     </w:lvl>
     <w:lvl w:ilvl="7" w:tplc="10090003" w:tentative="1">
@@ -6551,7 +6647,7 @@
         <w:ind w:left="6480" w:hanging="360"/>
       </w:pPr>
       <w:rPr>
-        <w:rFonts w:ascii="Courier New" w:hAnsi="Courier New" w:cs="Courier New" w:hint="default"/>
+        <w:rFonts w:hint="default" w:ascii="Courier New" w:hAnsi="Courier New" w:cs="Courier New"/>
       </w:rPr>
     </w:lvl>
     <w:lvl w:ilvl="8" w:tplc="10090005" w:tentative="1">
@@ -6563,7 +6659,7 @@
         <w:ind w:left="7200" w:hanging="360"/>
       </w:pPr>
       <w:rPr>
-        <w:rFonts w:ascii="Wingdings" w:hAnsi="Wingdings" w:hint="default"/>
+        <w:rFonts w:hint="default" w:ascii="Wingdings" w:hAnsi="Wingdings"/>
       </w:rPr>
     </w:lvl>
   </w:abstractNum>
@@ -6641,7 +6737,7 @@
   <w:docDefaults>
     <w:rPrDefault>
       <w:rPr>
-        <w:rFonts w:asciiTheme="minorHAnsi" w:eastAsiaTheme="minorHAnsi" w:hAnsiTheme="minorHAnsi" w:cstheme="minorBidi"/>
+        <w:rFonts w:asciiTheme="minorHAnsi" w:hAnsiTheme="minorHAnsi" w:eastAsiaTheme="minorHAnsi" w:cstheme="minorBidi"/>
         <w:kern w:val="2"/>
         <w:sz w:val="22"/>
         <w:szCs w:val="22"/>
@@ -6658,14 +6754,14 @@
   <w:latentStyles w:defLockedState="0" w:defUIPriority="99" w:defSemiHidden="0" w:defUnhideWhenUsed="0" w:defQFormat="0" w:count="376">
     <w:lsdException w:name="Normal" w:uiPriority="0" w:qFormat="1"/>
     <w:lsdException w:name="heading 1" w:uiPriority="9" w:qFormat="1"/>
-    <w:lsdException w:name="heading 2" w:semiHidden="1" w:uiPriority="9" w:unhideWhenUsed="1" w:qFormat="1"/>
-    <w:lsdException w:name="heading 3" w:semiHidden="1" w:uiPriority="9" w:unhideWhenUsed="1" w:qFormat="1"/>
-    <w:lsdException w:name="heading 4" w:semiHidden="1" w:uiPriority="9" w:unhideWhenUsed="1" w:qFormat="1"/>
-    <w:lsdException w:name="heading 5" w:semiHidden="1" w:uiPriority="9" w:unhideWhenUsed="1" w:qFormat="1"/>
-    <w:lsdException w:name="heading 6" w:semiHidden="1" w:uiPriority="9" w:unhideWhenUsed="1" w:qFormat="1"/>
-    <w:lsdException w:name="heading 7" w:semiHidden="1" w:uiPriority="9" w:unhideWhenUsed="1" w:qFormat="1"/>
-    <w:lsdException w:name="heading 8" w:semiHidden="1" w:uiPriority="9" w:unhideWhenUsed="1" w:qFormat="1"/>
-    <w:lsdException w:name="heading 9" w:semiHidden="1" w:uiPriority="9" w:unhideWhenUsed="1" w:qFormat="1"/>
+    <w:lsdException w:name="heading 2" w:uiPriority="9" w:semiHidden="1" w:unhideWhenUsed="1" w:qFormat="1"/>
+    <w:lsdException w:name="heading 3" w:uiPriority="9" w:semiHidden="1" w:unhideWhenUsed="1" w:qFormat="1"/>
+    <w:lsdException w:name="heading 4" w:uiPriority="9" w:semiHidden="1" w:unhideWhenUsed="1" w:qFormat="1"/>
+    <w:lsdException w:name="heading 5" w:uiPriority="9" w:semiHidden="1" w:unhideWhenUsed="1" w:qFormat="1"/>
+    <w:lsdException w:name="heading 6" w:uiPriority="9" w:semiHidden="1" w:unhideWhenUsed="1" w:qFormat="1"/>
+    <w:lsdException w:name="heading 7" w:uiPriority="9" w:semiHidden="1" w:unhideWhenUsed="1" w:qFormat="1"/>
+    <w:lsdException w:name="heading 8" w:uiPriority="9" w:semiHidden="1" w:unhideWhenUsed="1" w:qFormat="1"/>
+    <w:lsdException w:name="heading 9" w:uiPriority="9" w:semiHidden="1" w:unhideWhenUsed="1" w:qFormat="1"/>
     <w:lsdException w:name="index 1" w:semiHidden="1" w:unhideWhenUsed="1"/>
     <w:lsdException w:name="index 2" w:semiHidden="1" w:unhideWhenUsed="1"/>
     <w:lsdException w:name="index 3" w:semiHidden="1" w:unhideWhenUsed="1"/>
@@ -6675,22 +6771,22 @@
     <w:lsdException w:name="index 7" w:semiHidden="1" w:unhideWhenUsed="1"/>
     <w:lsdException w:name="index 8" w:semiHidden="1" w:unhideWhenUsed="1"/>
     <w:lsdException w:name="index 9" w:semiHidden="1" w:unhideWhenUsed="1"/>
-    <w:lsdException w:name="toc 1" w:semiHidden="1" w:uiPriority="39" w:unhideWhenUsed="1"/>
-    <w:lsdException w:name="toc 2" w:semiHidden="1" w:uiPriority="39" w:unhideWhenUsed="1"/>
-    <w:lsdException w:name="toc 3" w:semiHidden="1" w:uiPriority="39" w:unhideWhenUsed="1"/>
-    <w:lsdException w:name="toc 4" w:semiHidden="1" w:uiPriority="39" w:unhideWhenUsed="1"/>
-    <w:lsdException w:name="toc 5" w:semiHidden="1" w:uiPriority="39" w:unhideWhenUsed="1"/>
-    <w:lsdException w:name="toc 6" w:semiHidden="1" w:uiPriority="39" w:unhideWhenUsed="1"/>
-    <w:lsdException w:name="toc 7" w:semiHidden="1" w:uiPriority="39" w:unhideWhenUsed="1"/>
-    <w:lsdException w:name="toc 8" w:semiHidden="1" w:uiPriority="39" w:unhideWhenUsed="1"/>
-    <w:lsdException w:name="toc 9" w:semiHidden="1" w:uiPriority="39" w:unhideWhenUsed="1"/>
+    <w:lsdException w:name="toc 1" w:uiPriority="39" w:semiHidden="1" w:unhideWhenUsed="1"/>
+    <w:lsdException w:name="toc 2" w:uiPriority="39" w:semiHidden="1" w:unhideWhenUsed="1"/>
+    <w:lsdException w:name="toc 3" w:uiPriority="39" w:semiHidden="1" w:unhideWhenUsed="1"/>
+    <w:lsdException w:name="toc 4" w:uiPriority="39" w:semiHidden="1" w:unhideWhenUsed="1"/>
+    <w:lsdException w:name="toc 5" w:uiPriority="39" w:semiHidden="1" w:unhideWhenUsed="1"/>
+    <w:lsdException w:name="toc 6" w:uiPriority="39" w:semiHidden="1" w:unhideWhenUsed="1"/>
+    <w:lsdException w:name="toc 7" w:uiPriority="39" w:semiHidden="1" w:unhideWhenUsed="1"/>
+    <w:lsdException w:name="toc 8" w:uiPriority="39" w:semiHidden="1" w:unhideWhenUsed="1"/>
+    <w:lsdException w:name="toc 9" w:uiPriority="39" w:semiHidden="1" w:unhideWhenUsed="1"/>
     <w:lsdException w:name="Normal Indent" w:semiHidden="1" w:unhideWhenUsed="1"/>
     <w:lsdException w:name="footnote text" w:semiHidden="1" w:unhideWhenUsed="1"/>
     <w:lsdException w:name="annotation text" w:semiHidden="1" w:unhideWhenUsed="1"/>
     <w:lsdException w:name="header" w:semiHidden="1" w:unhideWhenUsed="1"/>
     <w:lsdException w:name="footer" w:semiHidden="1" w:unhideWhenUsed="1"/>
     <w:lsdException w:name="index heading" w:semiHidden="1" w:unhideWhenUsed="1"/>
-    <w:lsdException w:name="caption" w:semiHidden="1" w:uiPriority="35" w:unhideWhenUsed="1" w:qFormat="1"/>
+    <w:lsdException w:name="caption" w:uiPriority="35" w:semiHidden="1" w:unhideWhenUsed="1" w:qFormat="1"/>
     <w:lsdException w:name="table of figures" w:semiHidden="1" w:unhideWhenUsed="1"/>
     <w:lsdException w:name="envelope address" w:semiHidden="1" w:unhideWhenUsed="1"/>
     <w:lsdException w:name="envelope return" w:semiHidden="1" w:unhideWhenUsed="1"/>
@@ -6721,7 +6817,7 @@
     <w:lsdException w:name="Title" w:uiPriority="10" w:qFormat="1"/>
     <w:lsdException w:name="Closing" w:semiHidden="1" w:unhideWhenUsed="1"/>
     <w:lsdException w:name="Signature" w:semiHidden="1" w:unhideWhenUsed="1"/>
-    <w:lsdException w:name="Default Paragraph Font" w:semiHidden="1" w:uiPriority="1" w:unhideWhenUsed="1"/>
+    <w:lsdException w:name="Default Paragraph Font" w:uiPriority="1" w:semiHidden="1" w:unhideWhenUsed="1"/>
     <w:lsdException w:name="Body Text" w:semiHidden="1" w:unhideWhenUsed="1"/>
     <w:lsdException w:name="Body Text Indent" w:semiHidden="1" w:unhideWhenUsed="1"/>
     <w:lsdException w:name="List Continue" w:semiHidden="1" w:unhideWhenUsed="1"/>
@@ -6921,8 +7017,8 @@
     <w:lsdException w:name="Subtle Reference" w:uiPriority="31" w:qFormat="1"/>
     <w:lsdException w:name="Intense Reference" w:uiPriority="32" w:qFormat="1"/>
     <w:lsdException w:name="Book Title" w:uiPriority="33" w:qFormat="1"/>
-    <w:lsdException w:name="Bibliography" w:semiHidden="1" w:uiPriority="37" w:unhideWhenUsed="1"/>
-    <w:lsdException w:name="TOC Heading" w:semiHidden="1" w:uiPriority="39" w:unhideWhenUsed="1" w:qFormat="1"/>
+    <w:lsdException w:name="Bibliography" w:uiPriority="37" w:semiHidden="1" w:unhideWhenUsed="1"/>
+    <w:lsdException w:name="TOC Heading" w:uiPriority="39" w:semiHidden="1" w:unhideWhenUsed="1" w:qFormat="1"/>
     <w:lsdException w:name="Plain Table 1" w:uiPriority="41"/>
     <w:lsdException w:name="Plain Table 2" w:uiPriority="42"/>
     <w:lsdException w:name="Plain Table 3" w:uiPriority="43"/>
@@ -7033,17 +7129,17 @@
     <w:lsdException w:name="Unresolved Mention" w:semiHidden="1" w:unhideWhenUsed="1"/>
     <w:lsdException w:name="Smart Link" w:semiHidden="1" w:unhideWhenUsed="1"/>
   </w:latentStyles>
-  <w:style w:type="paragraph" w:default="1" w:styleId="Normal">
+  <w:style w:type="paragraph" w:styleId="Normal" w:default="1">
     <w:name w:val="Normal"/>
     <w:qFormat/>
   </w:style>
-  <w:style w:type="character" w:default="1" w:styleId="DefaultParagraphFont">
+  <w:style w:type="character" w:styleId="DefaultParagraphFont" w:default="1">
     <w:name w:val="Default Paragraph Font"/>
     <w:uiPriority w:val="1"/>
     <w:semiHidden/>
     <w:unhideWhenUsed/>
   </w:style>
-  <w:style w:type="table" w:default="1" w:styleId="TableNormal">
+  <w:style w:type="table" w:styleId="TableNormal" w:default="1">
     <w:name w:val="Normal Table"/>
     <w:uiPriority w:val="99"/>
     <w:semiHidden/>
@@ -7058,7 +7154,7 @@
       </w:tblCellMar>
     </w:tblPr>
   </w:style>
-  <w:style w:type="numbering" w:default="1" w:styleId="NoList">
+  <w:style w:type="numbering" w:styleId="NoList" w:default="1">
     <w:name w:val="No List"/>
     <w:uiPriority w:val="99"/>
     <w:semiHidden/>
@@ -7085,26 +7181,26 @@
     </w:pPr>
     <w:tblPr>
       <w:tblBorders>
-        <w:top w:val="single" w:sz="4" w:space="0" w:color="auto"/>
-        <w:left w:val="single" w:sz="4" w:space="0" w:color="auto"/>
-        <w:bottom w:val="single" w:sz="4" w:space="0" w:color="auto"/>
-        <w:right w:val="single" w:sz="4" w:space="0" w:color="auto"/>
-        <w:insideH w:val="single" w:sz="4" w:space="0" w:color="auto"/>
-        <w:insideV w:val="single" w:sz="4" w:space="0" w:color="auto"/>
+        <w:top w:val="single" w:color="auto" w:sz="4" w:space="0"/>
+        <w:left w:val="single" w:color="auto" w:sz="4" w:space="0"/>
+        <w:bottom w:val="single" w:color="auto" w:sz="4" w:space="0"/>
+        <w:right w:val="single" w:color="auto" w:sz="4" w:space="0"/>
+        <w:insideH w:val="single" w:color="auto" w:sz="4" w:space="0"/>
+        <w:insideV w:val="single" w:color="auto" w:sz="4" w:space="0"/>
       </w:tblBorders>
     </w:tblPr>
   </w:style>
-  <w:style w:type="character" w:customStyle="1" w:styleId="normaltextrun">
+  <w:style w:type="character" w:styleId="normaltextrun" w:customStyle="1">
     <w:name w:val="normaltextrun"/>
     <w:basedOn w:val="DefaultParagraphFont"/>
     <w:rsid w:val="003F2A24"/>
   </w:style>
-  <w:style w:type="character" w:customStyle="1" w:styleId="eop">
+  <w:style w:type="character" w:styleId="eop" w:customStyle="1">
     <w:name w:val="eop"/>
     <w:basedOn w:val="DefaultParagraphFont"/>
     <w:rsid w:val="003F2A24"/>
   </w:style>
-  <w:style w:type="paragraph" w:customStyle="1" w:styleId="paragraph">
+  <w:style w:type="paragraph" w:styleId="paragraph" w:customStyle="1">
     <w:name w:val="paragraph"/>
     <w:basedOn w:val="Normal"/>
     <w:rsid w:val="00647126"/>
@@ -7112,7 +7208,7 @@
       <w:spacing w:before="100" w:beforeAutospacing="1" w:after="100" w:afterAutospacing="1" w:line="240" w:lineRule="auto"/>
     </w:pPr>
     <w:rPr>
-      <w:rFonts w:ascii="Times New Roman" w:eastAsia="Times New Roman" w:hAnsi="Times New Roman" w:cs="Times New Roman"/>
+      <w:rFonts w:ascii="Times New Roman" w:hAnsi="Times New Roman" w:eastAsia="Times New Roman" w:cs="Times New Roman"/>
       <w:kern w:val="0"/>
       <w:sz w:val="24"/>
       <w:szCs w:val="24"/>
@@ -7419,21 +7515,6 @@
 </file>
 
 <file path=customXml/item1.xml><?xml version="1.0" encoding="utf-8"?>
-<p:properties xmlns:p="http://schemas.microsoft.com/office/2006/metadata/properties" xmlns:xsi="http://www.w3.org/2001/XMLSchema-instance" xmlns:pc="http://schemas.microsoft.com/office/infopath/2007/PartnerControls">
-  <documentManagement/>
-</p:properties>
-</file>
-
-<file path=customXml/item2.xml><?xml version="1.0" encoding="utf-8"?>
-<?mso-contentType ?>
-<FormTemplates xmlns="http://schemas.microsoft.com/sharepoint/v3/contenttype/forms">
-  <Display>DocumentLibraryForm</Display>
-  <Edit>DocumentLibraryForm</Edit>
-  <New>DocumentLibraryForm</New>
-</FormTemplates>
-</file>
-
-<file path=customXml/item3.xml><?xml version="1.0" encoding="utf-8"?>
 <ct:contentTypeSchema xmlns:ct="http://schemas.microsoft.com/office/2006/metadata/contentType" xmlns:ma="http://schemas.microsoft.com/office/2006/metadata/properties/metaAttributes" ct:_="" ma:_="" ma:contentTypeName="Document" ma:contentTypeID="0x0101009909226A8C30DD40BE23AF91130F0AB8" ma:contentTypeVersion="5" ma:contentTypeDescription="Create a new document." ma:contentTypeScope="" ma:versionID="ed2cd0d01fb1023b4f1e71afbf4ef6da">
   <xsd:schema xmlns:xsd="http://www.w3.org/2001/XMLSchema" xmlns:xs="http://www.w3.org/2001/XMLSchema" xmlns:p="http://schemas.microsoft.com/office/2006/metadata/properties" xmlns:ns2="8a42e6d5-212e-417a-a0bf-76800bbd5b66" xmlns:ns3="3153339c-e3c1-4cf6-946d-4dde42d48a6c" targetNamespace="http://schemas.microsoft.com/office/2006/metadata/properties" ma:root="true" ma:fieldsID="76eb8212800b3abb02ea11fb89a863eb" ns2:_="" ns3:_="">
     <xsd:import namespace="8a42e6d5-212e-417a-a0bf-76800bbd5b66"/>
@@ -7604,38 +7685,29 @@
 </ct:contentTypeSchema>
 </file>
 
+<file path=customXml/item2.xml><?xml version="1.0" encoding="utf-8"?>
+<?mso-contentType ?>
+<FormTemplates xmlns="http://schemas.microsoft.com/sharepoint/v3/contenttype/forms">
+  <Display>DocumentLibraryForm</Display>
+  <Edit>DocumentLibraryForm</Edit>
+  <New>DocumentLibraryForm</New>
+</FormTemplates>
+</file>
+
+<file path=customXml/item3.xml><?xml version="1.0" encoding="utf-8"?>
+<p:properties xmlns:p="http://schemas.microsoft.com/office/2006/metadata/properties" xmlns:xsi="http://www.w3.org/2001/XMLSchema-instance" xmlns:pc="http://schemas.microsoft.com/office/infopath/2007/PartnerControls">
+  <documentManagement/>
+</p:properties>
+</file>
+
 <file path=customXml/itemProps1.xml><?xml version="1.0" encoding="utf-8"?>
-<ds:datastoreItem xmlns:ds="http://schemas.openxmlformats.org/officeDocument/2006/customXml" ds:itemID="{47970CC7-986F-4B3D-86AB-1D2D2F2F1BE2}">
-  <ds:schemaRefs>
-    <ds:schemaRef ds:uri="http://schemas.microsoft.com/office/2006/metadata/properties"/>
-    <ds:schemaRef ds:uri="http://schemas.microsoft.com/office/infopath/2007/PartnerControls"/>
-  </ds:schemaRefs>
-</ds:datastoreItem>
+<ds:datastoreItem xmlns:ds="http://schemas.openxmlformats.org/officeDocument/2006/customXml" ds:itemID="{244434FA-F758-4626-92DB-E6842617E153}"/>
 </file>
 
 <file path=customXml/itemProps2.xml><?xml version="1.0" encoding="utf-8"?>
-<ds:datastoreItem xmlns:ds="http://schemas.openxmlformats.org/officeDocument/2006/customXml" ds:itemID="{34A10D5C-5F18-487A-AC99-686886210C7C}">
-  <ds:schemaRefs>
-    <ds:schemaRef ds:uri="http://schemas.microsoft.com/sharepoint/v3/contenttype/forms"/>
-  </ds:schemaRefs>
-</ds:datastoreItem>
+<ds:datastoreItem xmlns:ds="http://schemas.openxmlformats.org/officeDocument/2006/customXml" ds:itemID="{34A10D5C-5F18-487A-AC99-686886210C7C}"/>
 </file>
 
 <file path=customXml/itemProps3.xml><?xml version="1.0" encoding="utf-8"?>
-<ds:datastoreItem xmlns:ds="http://schemas.openxmlformats.org/officeDocument/2006/customXml" ds:itemID="{244434FA-F758-4626-92DB-E6842617E153}">
-  <ds:schemaRefs>
-    <ds:schemaRef ds:uri="http://schemas.microsoft.com/office/2006/metadata/contentType"/>
-    <ds:schemaRef ds:uri="http://schemas.microsoft.com/office/2006/metadata/properties/metaAttributes"/>
-    <ds:schemaRef ds:uri="http://www.w3.org/2001/XMLSchema"/>
-    <ds:schemaRef ds:uri="http://schemas.microsoft.com/office/2006/metadata/properties"/>
-    <ds:schemaRef ds:uri="8a42e6d5-212e-417a-a0bf-76800bbd5b66"/>
-    <ds:schemaRef ds:uri="3153339c-e3c1-4cf6-946d-4dde42d48a6c"/>
-    <ds:schemaRef ds:uri="http://schemas.microsoft.com/office/2006/documentManagement/types"/>
-    <ds:schemaRef ds:uri="http://schemas.microsoft.com/office/infopath/2007/PartnerControls"/>
-    <ds:schemaRef ds:uri="http://schemas.openxmlformats.org/package/2006/metadata/core-properties"/>
-    <ds:schemaRef ds:uri="http://purl.org/dc/elements/1.1/"/>
-    <ds:schemaRef ds:uri="http://purl.org/dc/terms/"/>
-    <ds:schemaRef ds:uri="http://schemas.microsoft.com/internal/obd"/>
-  </ds:schemaRefs>
-</ds:datastoreItem>
+<ds:datastoreItem xmlns:ds="http://schemas.openxmlformats.org/officeDocument/2006/customXml" ds:itemID="{47970CC7-986F-4B3D-86AB-1D2D2F2F1BE2}"/>
 </file>
</xml_diff>